<commit_message>
trying to solve why it takes two presses to get to usb
</commit_message>
<xml_diff>
--- a/MICROINFORMATIQUE.docx
+++ b/MICROINFORMATIQUE.docx
@@ -3,12 +3,168 @@
 <w:document xmlns:wpc="http://schemas.microsoft.com/office/word/2010/wordprocessingCanvas" xmlns:mc="http://schemas.openxmlformats.org/markup-compatibility/2006" xmlns:o="urn:schemas-microsoft-com:office:office" xmlns:r="http://schemas.openxmlformats.org/officeDocument/2006/relationships" xmlns:m="http://schemas.openxmlformats.org/officeDocument/2006/math" xmlns:v="urn:schemas-microsoft-com:vml" xmlns:wp14="http://schemas.microsoft.com/office/word/2010/wordprocessingDrawing" xmlns:wp="http://schemas.openxmlformats.org/drawingml/2006/wordprocessingDrawing" xmlns:w10="urn:schemas-microsoft-com:office:word" xmlns:w="http://schemas.openxmlformats.org/wordprocessingml/2006/main" xmlns:w14="http://schemas.microsoft.com/office/word/2010/wordml" xmlns:w15="http://schemas.microsoft.com/office/word/2012/wordml" xmlns:wpg="http://schemas.microsoft.com/office/word/2010/wordprocessingGroup" xmlns:wpi="http://schemas.microsoft.com/office/word/2010/wordprocessingInk" xmlns:wne="http://schemas.microsoft.com/office/word/2006/wordml" xmlns:wps="http://schemas.microsoft.com/office/word/2010/wordprocessingShape" mc:Ignorable="w14 w15 wp14">
   <w:body>
     <w:p>
-      <w:r>
+      <w:pPr>
+        <w:pStyle w:val="Title"/>
+        <w:jc w:val="right"/>
+        <w:rPr>
+          <w:color w:val="5B9BD5" w:themeColor="accent1"/>
+          <w:spacing w:val="0"/>
+          <w14:shadow w14:blurRad="38100" w14:dist="25400" w14:dir="5400000" w14:sx="100000" w14:sy="100000" w14:kx="0" w14:ky="0" w14:algn="ctr">
+            <w14:srgbClr w14:val="6E747A">
+              <w14:alpha w14:val="57000"/>
+            </w14:srgbClr>
+          </w14:shadow>
+          <w14:textOutline w14:w="0" w14:cap="flat" w14:cmpd="sng" w14:algn="ctr">
+            <w14:noFill/>
+            <w14:prstDash w14:val="solid"/>
+            <w14:round/>
+          </w14:textOutline>
+        </w:rPr>
+      </w:pPr>
+    </w:p>
+    <w:p>
+      <w:pPr>
+        <w:pStyle w:val="Title"/>
+        <w:jc w:val="right"/>
+        <w:rPr>
+          <w:color w:val="5B9BD5" w:themeColor="accent1"/>
+          <w:spacing w:val="0"/>
+          <w14:shadow w14:blurRad="38100" w14:dist="25400" w14:dir="5400000" w14:sx="100000" w14:sy="100000" w14:kx="0" w14:ky="0" w14:algn="ctr">
+            <w14:srgbClr w14:val="6E747A">
+              <w14:alpha w14:val="57000"/>
+            </w14:srgbClr>
+          </w14:shadow>
+          <w14:textOutline w14:w="0" w14:cap="flat" w14:cmpd="sng" w14:algn="ctr">
+            <w14:noFill/>
+            <w14:prstDash w14:val="solid"/>
+            <w14:round/>
+          </w14:textOutline>
+        </w:rPr>
+      </w:pPr>
+    </w:p>
+    <w:p>
+      <w:pPr>
+        <w:pStyle w:val="Title"/>
+        <w:jc w:val="center"/>
+        <w:rPr>
+          <w:color w:val="5B9BD5" w:themeColor="accent1"/>
+          <w:spacing w:val="0"/>
+          <w14:shadow w14:blurRad="38100" w14:dist="25400" w14:dir="5400000" w14:sx="100000" w14:sy="100000" w14:kx="0" w14:ky="0" w14:algn="ctr">
+            <w14:srgbClr w14:val="6E747A">
+              <w14:alpha w14:val="57000"/>
+            </w14:srgbClr>
+          </w14:shadow>
+          <w14:textOutline w14:w="0" w14:cap="flat" w14:cmpd="sng" w14:algn="ctr">
+            <w14:noFill/>
+            <w14:prstDash w14:val="solid"/>
+            <w14:round/>
+          </w14:textOutline>
+        </w:rPr>
+      </w:pPr>
+    </w:p>
+    <w:p/>
+    <w:p/>
+    <w:p/>
+    <w:p/>
+    <w:p>
+      <w:pPr>
+        <w:pStyle w:val="Title"/>
+        <w:jc w:val="center"/>
+        <w:rPr>
+          <w:color w:val="5B9BD5" w:themeColor="accent1"/>
+          <w:spacing w:val="0"/>
+          <w14:shadow w14:blurRad="38100" w14:dist="25400" w14:dir="5400000" w14:sx="100000" w14:sy="100000" w14:kx="0" w14:ky="0" w14:algn="ctr">
+            <w14:srgbClr w14:val="6E747A">
+              <w14:alpha w14:val="57000"/>
+            </w14:srgbClr>
+          </w14:shadow>
+          <w14:textOutline w14:w="0" w14:cap="flat" w14:cmpd="sng" w14:algn="ctr">
+            <w14:noFill/>
+            <w14:prstDash w14:val="solid"/>
+            <w14:round/>
+          </w14:textOutline>
+        </w:rPr>
+      </w:pPr>
+    </w:p>
+    <w:p>
+      <w:pPr>
+        <w:pStyle w:val="Title"/>
+        <w:jc w:val="center"/>
+        <w:rPr>
+          <w:color w:val="5B9BD5" w:themeColor="accent1"/>
+          <w:spacing w:val="0"/>
+          <w:sz w:val="72"/>
+          <w:szCs w:val="72"/>
+          <w14:shadow w14:blurRad="38100" w14:dist="25400" w14:dir="5400000" w14:sx="100000" w14:sy="100000" w14:kx="0" w14:ky="0" w14:algn="ctr">
+            <w14:srgbClr w14:val="6E747A">
+              <w14:alpha w14:val="57000"/>
+            </w14:srgbClr>
+          </w14:shadow>
+          <w14:textOutline w14:w="0" w14:cap="flat" w14:cmpd="sng" w14:algn="ctr">
+            <w14:noFill/>
+            <w14:prstDash w14:val="solid"/>
+            <w14:round/>
+          </w14:textOutline>
+        </w:rPr>
+      </w:pPr>
+      <w:r>
+        <w:rPr>
+          <w:color w:val="5B9BD5" w:themeColor="accent1"/>
+          <w:spacing w:val="0"/>
+          <w:sz w:val="72"/>
+          <w:szCs w:val="72"/>
+          <w14:shadow w14:blurRad="38100" w14:dist="25400" w14:dir="5400000" w14:sx="100000" w14:sy="100000" w14:kx="0" w14:ky="0" w14:algn="ctr">
+            <w14:srgbClr w14:val="6E747A">
+              <w14:alpha w14:val="57000"/>
+            </w14:srgbClr>
+          </w14:shadow>
+          <w14:textOutline w14:w="0" w14:cap="flat" w14:cmpd="sng" w14:algn="ctr">
+            <w14:noFill/>
+            <w14:prstDash w14:val="solid"/>
+            <w14:round/>
+          </w14:textOutline>
+        </w:rPr>
         <w:t>MICROINFORMATIQUE</w:t>
       </w:r>
     </w:p>
     <w:p>
-      <w:r>
+      <w:pPr>
+        <w:pStyle w:val="Title"/>
+        <w:jc w:val="center"/>
+        <w:rPr>
+          <w:color w:val="5B9BD5" w:themeColor="accent1"/>
+          <w:spacing w:val="0"/>
+          <w:sz w:val="48"/>
+          <w:szCs w:val="48"/>
+          <w14:shadow w14:blurRad="38100" w14:dist="25400" w14:dir="5400000" w14:sx="100000" w14:sy="100000" w14:kx="0" w14:ky="0" w14:algn="ctr">
+            <w14:srgbClr w14:val="6E747A">
+              <w14:alpha w14:val="57000"/>
+            </w14:srgbClr>
+          </w14:shadow>
+          <w14:textOutline w14:w="0" w14:cap="flat" w14:cmpd="sng" w14:algn="ctr">
+            <w14:noFill/>
+            <w14:prstDash w14:val="solid"/>
+            <w14:round/>
+          </w14:textOutline>
+        </w:rPr>
+      </w:pPr>
+      <w:r>
+        <w:rPr>
+          <w:color w:val="5B9BD5" w:themeColor="accent1"/>
+          <w:spacing w:val="0"/>
+          <w:sz w:val="48"/>
+          <w:szCs w:val="48"/>
+          <w14:shadow w14:blurRad="38100" w14:dist="25400" w14:dir="5400000" w14:sx="100000" w14:sy="100000" w14:kx="0" w14:ky="0" w14:algn="ctr">
+            <w14:srgbClr w14:val="6E747A">
+              <w14:alpha w14:val="57000"/>
+            </w14:srgbClr>
+          </w14:shadow>
+          <w14:textOutline w14:w="0" w14:cap="flat" w14:cmpd="sng" w14:algn="ctr">
+            <w14:noFill/>
+            <w14:prstDash w14:val="solid"/>
+            <w14:round/>
+          </w14:textOutline>
+        </w:rPr>
         <w:t>Chronomètre</w:t>
       </w:r>
     </w:p>
@@ -16,25 +172,497 @@
     <w:p>
       <w:r>
         <w:br w:type="page"/>
+      </w:r>
+    </w:p>
+    <w:p>
+      <w:pPr>
+        <w:pStyle w:val="Heading1"/>
+      </w:pPr>
+      <w:r>
+        <w:lastRenderedPageBreak/>
+        <w:t>Introduction :</w:t>
+      </w:r>
+    </w:p>
+    <w:p/>
+    <w:p>
+      <w:r>
+        <w:t>Ce projet a pour objectif de de concevoir une montre/chronomètre</w:t>
+      </w:r>
+      <w:r>
+        <w:t xml:space="preserve"> et de l’implémenter</w:t>
+      </w:r>
+      <w:r>
+        <w:t xml:space="preserve"> sur une carte de laboratoire. </w:t>
+      </w:r>
+      <w:r>
+        <w:t>Le système demande l’utilisation des principales fonctionnalités d’un microcontrôleur. Les projets nécessite</w:t>
+      </w:r>
+      <w:r>
+        <w:t>nt</w:t>
+      </w:r>
+      <w:r>
+        <w:t xml:space="preserve"> la mise en œuvre d’une approche de conception structurée, le code devra être modulaire.</w:t>
+      </w:r>
+    </w:p>
+    <w:p/>
+    <w:p>
+      <w:pPr>
+        <w:pStyle w:val="Heading1"/>
+      </w:pPr>
+      <w:r>
+        <w:t>Description générale :</w:t>
+      </w:r>
+    </w:p>
+    <w:p/>
+    <w:p>
+      <w:r>
+        <w:t>Le projet exécute les fonctionnalités suivent :</w:t>
+      </w:r>
+    </w:p>
+    <w:p>
+      <w:pPr>
+        <w:pStyle w:val="ListParagraph"/>
+        <w:numPr>
+          <w:ilvl w:val="0"/>
+          <w:numId w:val="1"/>
+        </w:numPr>
+      </w:pPr>
+      <w:r>
+        <w:t xml:space="preserve">Gestion de six variables temporelles, pour l’horloge (mode CK </w:t>
+      </w:r>
+      <w:proofErr w:type="spellStart"/>
+      <w:r>
+        <w:t>Clock</w:t>
+      </w:r>
+      <w:proofErr w:type="spellEnd"/>
+      <w:r>
+        <w:t>) et le chronomètre (SW).</w:t>
+      </w:r>
+    </w:p>
+    <w:p>
+      <w:pPr>
+        <w:pStyle w:val="ListParagraph"/>
+        <w:numPr>
+          <w:ilvl w:val="0"/>
+          <w:numId w:val="1"/>
+        </w:numPr>
+      </w:pPr>
+      <w:r>
+        <w:t xml:space="preserve">Mise à jour et </w:t>
+      </w:r>
+      <w:r>
+        <w:t>maintien de l’information horaire</w:t>
+      </w:r>
+      <w:r>
+        <w:t>.</w:t>
+      </w:r>
+    </w:p>
+    <w:p>
+      <w:pPr>
+        <w:pStyle w:val="ListParagraph"/>
+        <w:numPr>
+          <w:ilvl w:val="0"/>
+          <w:numId w:val="1"/>
+        </w:numPr>
+      </w:pPr>
+      <w:r>
+        <w:t>Affichage de l’heur (CK) ou du chronomètre (SW) sur demande de l’utilisateur.</w:t>
+      </w:r>
+    </w:p>
+    <w:p>
+      <w:pPr>
+        <w:pStyle w:val="ListParagraph"/>
+        <w:numPr>
+          <w:ilvl w:val="0"/>
+          <w:numId w:val="1"/>
+        </w:numPr>
+      </w:pPr>
+      <w:r>
+        <w:t>Mise à zéro du chronomètre(CK)</w:t>
+      </w:r>
+    </w:p>
+    <w:p>
+      <w:pPr>
+        <w:pStyle w:val="ListParagraph"/>
+        <w:numPr>
+          <w:ilvl w:val="0"/>
+          <w:numId w:val="1"/>
+        </w:numPr>
+      </w:pPr>
+      <w:r>
+        <w:t>Comptage en mode chronomètre, sur les variables correspondantes.</w:t>
+      </w:r>
+    </w:p>
+    <w:p>
+      <w:pPr>
+        <w:pStyle w:val="ListParagraph"/>
+        <w:numPr>
+          <w:ilvl w:val="0"/>
+          <w:numId w:val="1"/>
+        </w:numPr>
+      </w:pPr>
+      <w:r>
+        <w:t>Modification de l’horaire de puis le PC.</w:t>
+      </w:r>
+    </w:p>
+    <w:p>
+      <w:pPr>
+        <w:pStyle w:val="ListParagraph"/>
+        <w:numPr>
+          <w:ilvl w:val="0"/>
+          <w:numId w:val="1"/>
+        </w:numPr>
+      </w:pPr>
+      <w:r>
+        <w:t>Gestion des fonctions au moyen des boutons.</w:t>
+      </w:r>
+    </w:p>
+    <w:p>
+      <w:r>
+        <w:br w:type="page"/>
+      </w:r>
+    </w:p>
+    <w:p/>
+    <w:p/>
+    <w:p>
+      <w:pPr>
+        <w:rPr>
+          <w:color w:val="FF0000"/>
+        </w:rPr>
+      </w:pPr>
+      <w:r>
+        <w:rPr>
+          <w:color w:val="FF0000"/>
+        </w:rPr>
+        <w:t>Partie de code commentée</w:t>
+      </w:r>
+    </w:p>
+    <w:p>
+      <w:pPr>
+        <w:pStyle w:val="Heading1"/>
+      </w:pPr>
+      <w:r>
+        <w:t>Information sur chaque partie de code </w:t>
+      </w:r>
+    </w:p>
+    <w:p/>
+    <w:p>
+      <w:pPr>
+        <w:pStyle w:val="Heading2"/>
+      </w:pPr>
+      <w:r>
+        <w:t xml:space="preserve">Main : </w:t>
+      </w:r>
+    </w:p>
+    <w:p/>
+    <w:p>
+      <w:r>
+        <w:t xml:space="preserve">Contient les états des entrées sorties de chaque borne de la carte du micro-processeur. Ainsi que les interruptions autoriser avec les l’appel aux fonctions désirée suivent les choix. Il contient aussi le compteur avec le </w:t>
+      </w:r>
+      <w:proofErr w:type="spellStart"/>
+      <w:r>
+        <w:t>timer</w:t>
+      </w:r>
+      <w:proofErr w:type="spellEnd"/>
+      <w:r>
+        <w:t>.</w:t>
+      </w:r>
+    </w:p>
+    <w:p>
+      <w:pPr>
+        <w:pStyle w:val="Heading2"/>
+      </w:pPr>
+      <w:proofErr w:type="spellStart"/>
+      <w:r>
+        <w:t>Clock</w:t>
+      </w:r>
+      <w:proofErr w:type="spellEnd"/>
+      <w:r>
+        <w:t> :</w:t>
+      </w:r>
+    </w:p>
+    <w:p/>
+    <w:p>
+      <w:r>
+        <w:t xml:space="preserve">Il contient les valeurs de l’horloge et les incrémentes à chaque appel de la fonction. Des </w:t>
+      </w:r>
+      <w:proofErr w:type="spellStart"/>
+      <w:r>
+        <w:t>leds</w:t>
+      </w:r>
+      <w:proofErr w:type="spellEnd"/>
+      <w:r>
+        <w:t xml:space="preserve"> sont allumée a chaque incrémentation affins</w:t>
+      </w:r>
+      <w:r>
+        <w:t xml:space="preserve"> de vérifier son</w:t>
+      </w:r>
+      <w:r>
+        <w:t xml:space="preserve"> bon fonctionnement. Il contient aussi le mode de synchronisation</w:t>
+      </w:r>
+      <w:r>
+        <w:t xml:space="preserve"> avec le PC (il permet à l’utilisateur de changer la valeur de l’heur).</w:t>
+      </w:r>
+      <w:r>
+        <w:t xml:space="preserve"> Dans le mode synchronisation le programme vérifie que l’utilisateur ne rentre pas de valeurs impo</w:t>
+      </w:r>
+      <w:r>
+        <w:t>s</w:t>
+      </w:r>
+      <w:r>
+        <w:t>sibles.</w:t>
+      </w:r>
+    </w:p>
+    <w:p>
+      <w:pPr>
+        <w:pStyle w:val="Heading2"/>
+      </w:pPr>
+      <w:r>
+        <w:t>Tools :</w:t>
+      </w:r>
+    </w:p>
+    <w:p/>
+    <w:p>
+      <w:r>
+        <w:t>Il converti les valeurs reçus en ascii par les autres fonctions en valeurs affichables sur le LCD et en séparent le</w:t>
+      </w:r>
+      <w:r>
+        <w:t>s</w:t>
+      </w:r>
+      <w:r>
+        <w:t xml:space="preserve"> dizaine</w:t>
+      </w:r>
+      <w:r>
+        <w:t>s</w:t>
+      </w:r>
+      <w:r>
+        <w:t xml:space="preserve"> et</w:t>
+      </w:r>
+      <w:r>
+        <w:t xml:space="preserve"> les unités</w:t>
+      </w:r>
+      <w:r>
+        <w:t>.</w:t>
+      </w:r>
+      <w:r>
+        <w:t xml:space="preserve"> </w:t>
+      </w:r>
+    </w:p>
+    <w:p>
+      <w:pPr>
+        <w:pStyle w:val="Heading2"/>
+      </w:pPr>
+      <w:proofErr w:type="spellStart"/>
+      <w:r>
+        <w:t>Stopwatch</w:t>
+      </w:r>
+      <w:proofErr w:type="spellEnd"/>
+    </w:p>
+    <w:p/>
+    <w:p>
+      <w:r>
+        <w:t xml:space="preserve">Partie qui contient le chronomètre. Il contient les mêmes fonctions que le </w:t>
+      </w:r>
+      <w:proofErr w:type="spellStart"/>
+      <w:r>
+        <w:t>clock</w:t>
+      </w:r>
+      <w:proofErr w:type="spellEnd"/>
+      <w:r>
+        <w:t xml:space="preserve"> à la différence qu’il n’est pas modifiable avec le PC.</w:t>
+      </w:r>
+      <w:r>
+        <w:t xml:space="preserve"> Des fonctions de remise zéro et stop/</w:t>
+      </w:r>
+      <w:proofErr w:type="spellStart"/>
+      <w:r>
+        <w:t>start</w:t>
+      </w:r>
+      <w:proofErr w:type="spellEnd"/>
+      <w:r>
+        <w:t xml:space="preserve"> sont ajoutée.</w:t>
+      </w:r>
+      <w:r>
+        <w:t xml:space="preserve"> Des </w:t>
+      </w:r>
+      <w:proofErr w:type="spellStart"/>
+      <w:r>
+        <w:t>leds</w:t>
+      </w:r>
+      <w:proofErr w:type="spellEnd"/>
+      <w:r>
+        <w:t xml:space="preserve"> </w:t>
+      </w:r>
+      <w:proofErr w:type="gramStart"/>
+      <w:r>
+        <w:t>permet</w:t>
+      </w:r>
+      <w:proofErr w:type="gramEnd"/>
+      <w:r>
+        <w:t xml:space="preserve"> aussi la vérification du fonctionnement du comptage de ms.</w:t>
+      </w:r>
+    </w:p>
+    <w:p>
+      <w:pPr>
+        <w:pStyle w:val="Heading2"/>
+      </w:pPr>
+      <w:r>
+        <w:t>Anti-rebond</w:t>
+      </w:r>
+    </w:p>
+    <w:p/>
+    <w:p>
+      <w:r>
+        <w:t>Les anti-rebonds fonctionnent avec des variables incrémentés dans chaque fonction « .c »</w:t>
+      </w:r>
+      <w:r>
+        <w:t xml:space="preserve"> à l’appel des interruptions </w:t>
+      </w:r>
+      <w:proofErr w:type="spellStart"/>
+      <w:r>
+        <w:t>timer</w:t>
+      </w:r>
+      <w:proofErr w:type="spellEnd"/>
+      <w:r>
+        <w:t>.</w:t>
+      </w:r>
+    </w:p>
+    <w:p>
+      <w:pPr>
+        <w:pStyle w:val="Heading2"/>
+      </w:pPr>
+      <w:proofErr w:type="spellStart"/>
+      <w:r>
+        <w:t>Displaymanager</w:t>
+      </w:r>
+      <w:proofErr w:type="spellEnd"/>
+    </w:p>
+    <w:p/>
+    <w:p>
+      <w:proofErr w:type="spellStart"/>
+      <w:r>
+        <w:t>Fonctionalitée</w:t>
+      </w:r>
+      <w:proofErr w:type="spellEnd"/>
+      <w:r>
+        <w:t xml:space="preserve"> </w:t>
       </w:r>
       <w:bookmarkStart w:id="0" w:name="_GoBack"/>
       <w:bookmarkEnd w:id="0"/>
     </w:p>
-    <w:p>
-      <w:r>
-        <w:lastRenderedPageBreak/>
-        <w:t>Introduction :</w:t>
-      </w:r>
-    </w:p>
-    <w:p>
-      <w:r>
-        <w:t xml:space="preserve">Ce projet a pour objectif de de concevoir une montre/chronomètre sur une carte de laboratoire. </w:t>
-      </w:r>
-    </w:p>
     <w:p/>
+    <w:p>
+      <w:pPr>
+        <w:pStyle w:val="Heading2"/>
+      </w:pPr>
+      <w:proofErr w:type="spellStart"/>
+      <w:r>
+        <w:t>Eventmanager</w:t>
+      </w:r>
+      <w:proofErr w:type="spellEnd"/>
+    </w:p>
+    <w:p/>
+    <w:p/>
+    <w:p/>
+    <w:p>
+      <w:r>
+        <w:t>Incrémentation des variables Temps</w:t>
+      </w:r>
+    </w:p>
+    <w:p>
+      <w:r>
+        <w:t xml:space="preserve">Le main fais appel au différent sous programmes </w:t>
+      </w:r>
+      <w:proofErr w:type="spellStart"/>
+      <w:r>
+        <w:t>em_</w:t>
+      </w:r>
+      <w:proofErr w:type="gramStart"/>
+      <w:r>
+        <w:t>tick</w:t>
+      </w:r>
+      <w:proofErr w:type="spellEnd"/>
+      <w:r>
+        <w:t>(</w:t>
+      </w:r>
+      <w:proofErr w:type="gramEnd"/>
+      <w:r>
+        <w:t>) « </w:t>
+      </w:r>
+      <w:proofErr w:type="spellStart"/>
+      <w:r>
+        <w:t>envent</w:t>
+      </w:r>
+      <w:proofErr w:type="spellEnd"/>
+      <w:r>
+        <w:t xml:space="preserve"> manager », </w:t>
+      </w:r>
+      <w:proofErr w:type="spellStart"/>
+      <w:r>
+        <w:t>sw_tick</w:t>
+      </w:r>
+      <w:proofErr w:type="spellEnd"/>
+      <w:r>
+        <w:t>() « </w:t>
+      </w:r>
+      <w:proofErr w:type="spellStart"/>
+      <w:r>
+        <w:t>stopwatch</w:t>
+      </w:r>
+      <w:proofErr w:type="spellEnd"/>
+      <w:r>
+        <w:t xml:space="preserve"> », </w:t>
+      </w:r>
+      <w:proofErr w:type="spellStart"/>
+      <w:r>
+        <w:t>clk_tick</w:t>
+      </w:r>
+      <w:proofErr w:type="spellEnd"/>
+      <w:r>
+        <w:t xml:space="preserve">() « display manager. </w:t>
+      </w:r>
+    </w:p>
+    <w:p>
+      <w:proofErr w:type="spellStart"/>
+      <w:r>
+        <w:t>Clk_</w:t>
+      </w:r>
+      <w:proofErr w:type="gramStart"/>
+      <w:r>
+        <w:t>tick</w:t>
+      </w:r>
+      <w:proofErr w:type="spellEnd"/>
+      <w:r>
+        <w:t>(</w:t>
+      </w:r>
+      <w:proofErr w:type="gramEnd"/>
+      <w:r>
+        <w:t>) :</w:t>
+      </w:r>
+    </w:p>
+    <w:p/>
+    <w:p/>
+    <w:p>
+      <w:r>
+        <w:t>Annexe :</w:t>
+      </w:r>
+    </w:p>
+    <w:p>
+      <w:pPr>
+        <w:rPr>
+          <w:color w:val="FF0000"/>
+        </w:rPr>
+      </w:pPr>
+      <w:r>
+        <w:rPr>
+          <w:color w:val="FF0000"/>
+        </w:rPr>
+        <w:t>Code complet </w:t>
+      </w:r>
+    </w:p>
     <w:sectPr>
-      <w:headerReference w:type="default" r:id="rId6"/>
-      <w:footerReference w:type="default" r:id="rId7"/>
+      <w:headerReference w:type="default" r:id="rId7"/>
+      <w:footerReference w:type="default" r:id="rId8"/>
       <w:pgSz w:w="11906" w:h="16838"/>
       <w:pgMar w:top="1417" w:right="1417" w:bottom="1417" w:left="1417" w:header="708" w:footer="708" w:gutter="0"/>
       <w:cols w:space="708"/>
@@ -241,6 +869,127 @@
     </w:r>
   </w:p>
 </w:hdr>
+</file>
+
+<file path=word/numbering.xml><?xml version="1.0" encoding="utf-8"?>
+<w:numbering xmlns:wpc="http://schemas.microsoft.com/office/word/2010/wordprocessingCanvas" xmlns:mc="http://schemas.openxmlformats.org/markup-compatibility/2006" xmlns:o="urn:schemas-microsoft-com:office:office" xmlns:r="http://schemas.openxmlformats.org/officeDocument/2006/relationships" xmlns:m="http://schemas.openxmlformats.org/officeDocument/2006/math" xmlns:v="urn:schemas-microsoft-com:vml" xmlns:wp14="http://schemas.microsoft.com/office/word/2010/wordprocessingDrawing" xmlns:wp="http://schemas.openxmlformats.org/drawingml/2006/wordprocessingDrawing" xmlns:w10="urn:schemas-microsoft-com:office:word" xmlns:w="http://schemas.openxmlformats.org/wordprocessingml/2006/main" xmlns:w14="http://schemas.microsoft.com/office/word/2010/wordml" xmlns:w15="http://schemas.microsoft.com/office/word/2012/wordml" xmlns:wpg="http://schemas.microsoft.com/office/word/2010/wordprocessingGroup" xmlns:wpi="http://schemas.microsoft.com/office/word/2010/wordprocessingInk" xmlns:wne="http://schemas.microsoft.com/office/word/2006/wordml" xmlns:wps="http://schemas.microsoft.com/office/word/2010/wordprocessingShape" mc:Ignorable="w14 w15 wp14">
+  <w:abstractNum w:abstractNumId="0">
+    <w:nsid w:val="45621122"/>
+    <w:multiLevelType w:val="hybridMultilevel"/>
+    <w:tmpl w:val="A9D49D32"/>
+    <w:lvl w:ilvl="0" w:tplc="6EB486D2">
+      <w:start w:val="14"/>
+      <w:numFmt w:val="bullet"/>
+      <w:lvlText w:val="-"/>
+      <w:lvlJc w:val="left"/>
+      <w:pPr>
+        <w:ind w:left="720" w:hanging="360"/>
+      </w:pPr>
+      <w:rPr>
+        <w:rFonts w:ascii="Calibri" w:eastAsiaTheme="minorHAnsi" w:hAnsi="Calibri" w:cstheme="minorBidi" w:hint="default"/>
+      </w:rPr>
+    </w:lvl>
+    <w:lvl w:ilvl="1" w:tplc="100C0003" w:tentative="1">
+      <w:start w:val="1"/>
+      <w:numFmt w:val="bullet"/>
+      <w:lvlText w:val="o"/>
+      <w:lvlJc w:val="left"/>
+      <w:pPr>
+        <w:ind w:left="1440" w:hanging="360"/>
+      </w:pPr>
+      <w:rPr>
+        <w:rFonts w:ascii="Courier New" w:hAnsi="Courier New" w:cs="Courier New" w:hint="default"/>
+      </w:rPr>
+    </w:lvl>
+    <w:lvl w:ilvl="2" w:tplc="100C0005" w:tentative="1">
+      <w:start w:val="1"/>
+      <w:numFmt w:val="bullet"/>
+      <w:lvlText w:val=""/>
+      <w:lvlJc w:val="left"/>
+      <w:pPr>
+        <w:ind w:left="2160" w:hanging="360"/>
+      </w:pPr>
+      <w:rPr>
+        <w:rFonts w:ascii="Wingdings" w:hAnsi="Wingdings" w:hint="default"/>
+      </w:rPr>
+    </w:lvl>
+    <w:lvl w:ilvl="3" w:tplc="100C0001" w:tentative="1">
+      <w:start w:val="1"/>
+      <w:numFmt w:val="bullet"/>
+      <w:lvlText w:val=""/>
+      <w:lvlJc w:val="left"/>
+      <w:pPr>
+        <w:ind w:left="2880" w:hanging="360"/>
+      </w:pPr>
+      <w:rPr>
+        <w:rFonts w:ascii="Symbol" w:hAnsi="Symbol" w:hint="default"/>
+      </w:rPr>
+    </w:lvl>
+    <w:lvl w:ilvl="4" w:tplc="100C0003" w:tentative="1">
+      <w:start w:val="1"/>
+      <w:numFmt w:val="bullet"/>
+      <w:lvlText w:val="o"/>
+      <w:lvlJc w:val="left"/>
+      <w:pPr>
+        <w:ind w:left="3600" w:hanging="360"/>
+      </w:pPr>
+      <w:rPr>
+        <w:rFonts w:ascii="Courier New" w:hAnsi="Courier New" w:cs="Courier New" w:hint="default"/>
+      </w:rPr>
+    </w:lvl>
+    <w:lvl w:ilvl="5" w:tplc="100C0005" w:tentative="1">
+      <w:start w:val="1"/>
+      <w:numFmt w:val="bullet"/>
+      <w:lvlText w:val=""/>
+      <w:lvlJc w:val="left"/>
+      <w:pPr>
+        <w:ind w:left="4320" w:hanging="360"/>
+      </w:pPr>
+      <w:rPr>
+        <w:rFonts w:ascii="Wingdings" w:hAnsi="Wingdings" w:hint="default"/>
+      </w:rPr>
+    </w:lvl>
+    <w:lvl w:ilvl="6" w:tplc="100C0001" w:tentative="1">
+      <w:start w:val="1"/>
+      <w:numFmt w:val="bullet"/>
+      <w:lvlText w:val=""/>
+      <w:lvlJc w:val="left"/>
+      <w:pPr>
+        <w:ind w:left="5040" w:hanging="360"/>
+      </w:pPr>
+      <w:rPr>
+        <w:rFonts w:ascii="Symbol" w:hAnsi="Symbol" w:hint="default"/>
+      </w:rPr>
+    </w:lvl>
+    <w:lvl w:ilvl="7" w:tplc="100C0003" w:tentative="1">
+      <w:start w:val="1"/>
+      <w:numFmt w:val="bullet"/>
+      <w:lvlText w:val="o"/>
+      <w:lvlJc w:val="left"/>
+      <w:pPr>
+        <w:ind w:left="5760" w:hanging="360"/>
+      </w:pPr>
+      <w:rPr>
+        <w:rFonts w:ascii="Courier New" w:hAnsi="Courier New" w:cs="Courier New" w:hint="default"/>
+      </w:rPr>
+    </w:lvl>
+    <w:lvl w:ilvl="8" w:tplc="100C0005" w:tentative="1">
+      <w:start w:val="1"/>
+      <w:numFmt w:val="bullet"/>
+      <w:lvlText w:val=""/>
+      <w:lvlJc w:val="left"/>
+      <w:pPr>
+        <w:ind w:left="6480" w:hanging="360"/>
+      </w:pPr>
+      <w:rPr>
+        <w:rFonts w:ascii="Wingdings" w:hAnsi="Wingdings" w:hint="default"/>
+      </w:rPr>
+    </w:lvl>
+  </w:abstractNum>
+  <w:num w:numId="1">
+    <w:abstractNumId w:val="0"/>
+  </w:num>
+</w:numbering>
 </file>
 
 <file path=word/styles.xml><?xml version="1.0" encoding="utf-8"?>
@@ -637,6 +1386,71 @@
     <w:name w:val="Normal"/>
     <w:qFormat/>
   </w:style>
+  <w:style w:type="paragraph" w:styleId="Heading1">
+    <w:name w:val="heading 1"/>
+    <w:basedOn w:val="Normal"/>
+    <w:next w:val="Normal"/>
+    <w:link w:val="Heading1Char"/>
+    <w:uiPriority w:val="9"/>
+    <w:qFormat/>
+    <w:rsid w:val="00EE2362"/>
+    <w:pPr>
+      <w:keepNext/>
+      <w:keepLines/>
+      <w:spacing w:before="240" w:after="0"/>
+      <w:outlineLvl w:val="0"/>
+    </w:pPr>
+    <w:rPr>
+      <w:rFonts w:asciiTheme="majorHAnsi" w:eastAsiaTheme="majorEastAsia" w:hAnsiTheme="majorHAnsi" w:cstheme="majorBidi"/>
+      <w:color w:val="2E74B5" w:themeColor="accent1" w:themeShade="BF"/>
+      <w:sz w:val="32"/>
+      <w:szCs w:val="32"/>
+    </w:rPr>
+  </w:style>
+  <w:style w:type="paragraph" w:styleId="Heading2">
+    <w:name w:val="heading 2"/>
+    <w:basedOn w:val="Normal"/>
+    <w:next w:val="Normal"/>
+    <w:link w:val="Heading2Char"/>
+    <w:uiPriority w:val="9"/>
+    <w:unhideWhenUsed/>
+    <w:qFormat/>
+    <w:rsid w:val="00EE2362"/>
+    <w:pPr>
+      <w:keepNext/>
+      <w:keepLines/>
+      <w:spacing w:before="40" w:after="0"/>
+      <w:outlineLvl w:val="1"/>
+    </w:pPr>
+    <w:rPr>
+      <w:rFonts w:asciiTheme="majorHAnsi" w:eastAsiaTheme="majorEastAsia" w:hAnsiTheme="majorHAnsi" w:cstheme="majorBidi"/>
+      <w:color w:val="2E74B5" w:themeColor="accent1" w:themeShade="BF"/>
+      <w:sz w:val="26"/>
+      <w:szCs w:val="26"/>
+    </w:rPr>
+  </w:style>
+  <w:style w:type="paragraph" w:styleId="Heading3">
+    <w:name w:val="heading 3"/>
+    <w:basedOn w:val="Normal"/>
+    <w:next w:val="Normal"/>
+    <w:link w:val="Heading3Char"/>
+    <w:uiPriority w:val="9"/>
+    <w:unhideWhenUsed/>
+    <w:qFormat/>
+    <w:rsid w:val="00EE2362"/>
+    <w:pPr>
+      <w:keepNext/>
+      <w:keepLines/>
+      <w:spacing w:before="40" w:after="0"/>
+      <w:outlineLvl w:val="2"/>
+    </w:pPr>
+    <w:rPr>
+      <w:rFonts w:asciiTheme="majorHAnsi" w:eastAsiaTheme="majorEastAsia" w:hAnsiTheme="majorHAnsi" w:cstheme="majorBidi"/>
+      <w:color w:val="1F4D78" w:themeColor="accent1" w:themeShade="7F"/>
+      <w:sz w:val="24"/>
+      <w:szCs w:val="24"/>
+    </w:rPr>
+  </w:style>
   <w:style w:type="character" w:default="1" w:styleId="DefaultParagraphFont">
     <w:name w:val="Default Paragraph Font"/>
     <w:uiPriority w:val="1"/>
@@ -708,6 +1522,102 @@
     <w:uiPriority w:val="99"/>
     <w:rsid w:val="00F547BC"/>
   </w:style>
+  <w:style w:type="paragraph" w:styleId="ListParagraph">
+    <w:name w:val="List Paragraph"/>
+    <w:basedOn w:val="Normal"/>
+    <w:uiPriority w:val="34"/>
+    <w:qFormat/>
+    <w:rsid w:val="00886B63"/>
+    <w:pPr>
+      <w:ind w:left="720"/>
+      <w:contextualSpacing/>
+    </w:pPr>
+  </w:style>
+  <w:style w:type="character" w:customStyle="1" w:styleId="Heading1Char">
+    <w:name w:val="Heading 1 Char"/>
+    <w:basedOn w:val="DefaultParagraphFont"/>
+    <w:link w:val="Heading1"/>
+    <w:uiPriority w:val="9"/>
+    <w:rsid w:val="00EE2362"/>
+    <w:rPr>
+      <w:rFonts w:asciiTheme="majorHAnsi" w:eastAsiaTheme="majorEastAsia" w:hAnsiTheme="majorHAnsi" w:cstheme="majorBidi"/>
+      <w:color w:val="2E74B5" w:themeColor="accent1" w:themeShade="BF"/>
+      <w:sz w:val="32"/>
+      <w:szCs w:val="32"/>
+    </w:rPr>
+  </w:style>
+  <w:style w:type="paragraph" w:styleId="Title">
+    <w:name w:val="Title"/>
+    <w:basedOn w:val="Normal"/>
+    <w:next w:val="Normal"/>
+    <w:link w:val="TitleChar"/>
+    <w:uiPriority w:val="10"/>
+    <w:qFormat/>
+    <w:rsid w:val="00EE2362"/>
+    <w:pPr>
+      <w:spacing w:after="0" w:line="240" w:lineRule="auto"/>
+      <w:contextualSpacing/>
+    </w:pPr>
+    <w:rPr>
+      <w:rFonts w:asciiTheme="majorHAnsi" w:eastAsiaTheme="majorEastAsia" w:hAnsiTheme="majorHAnsi" w:cstheme="majorBidi"/>
+      <w:spacing w:val="-10"/>
+      <w:kern w:val="28"/>
+      <w:sz w:val="56"/>
+      <w:szCs w:val="56"/>
+    </w:rPr>
+  </w:style>
+  <w:style w:type="character" w:customStyle="1" w:styleId="TitleChar">
+    <w:name w:val="Title Char"/>
+    <w:basedOn w:val="DefaultParagraphFont"/>
+    <w:link w:val="Title"/>
+    <w:uiPriority w:val="10"/>
+    <w:rsid w:val="00EE2362"/>
+    <w:rPr>
+      <w:rFonts w:asciiTheme="majorHAnsi" w:eastAsiaTheme="majorEastAsia" w:hAnsiTheme="majorHAnsi" w:cstheme="majorBidi"/>
+      <w:spacing w:val="-10"/>
+      <w:kern w:val="28"/>
+      <w:sz w:val="56"/>
+      <w:szCs w:val="56"/>
+    </w:rPr>
+  </w:style>
+  <w:style w:type="character" w:styleId="IntenseEmphasis">
+    <w:name w:val="Intense Emphasis"/>
+    <w:basedOn w:val="DefaultParagraphFont"/>
+    <w:uiPriority w:val="21"/>
+    <w:qFormat/>
+    <w:rsid w:val="00EE2362"/>
+    <w:rPr>
+      <w:i/>
+      <w:iCs/>
+      <w:color w:val="5B9BD5" w:themeColor="accent1"/>
+    </w:rPr>
+  </w:style>
+  <w:style w:type="character" w:customStyle="1" w:styleId="Heading2Char">
+    <w:name w:val="Heading 2 Char"/>
+    <w:basedOn w:val="DefaultParagraphFont"/>
+    <w:link w:val="Heading2"/>
+    <w:uiPriority w:val="9"/>
+    <w:rsid w:val="00EE2362"/>
+    <w:rPr>
+      <w:rFonts w:asciiTheme="majorHAnsi" w:eastAsiaTheme="majorEastAsia" w:hAnsiTheme="majorHAnsi" w:cstheme="majorBidi"/>
+      <w:color w:val="2E74B5" w:themeColor="accent1" w:themeShade="BF"/>
+      <w:sz w:val="26"/>
+      <w:szCs w:val="26"/>
+    </w:rPr>
+  </w:style>
+  <w:style w:type="character" w:customStyle="1" w:styleId="Heading3Char">
+    <w:name w:val="Heading 3 Char"/>
+    <w:basedOn w:val="DefaultParagraphFont"/>
+    <w:link w:val="Heading3"/>
+    <w:uiPriority w:val="9"/>
+    <w:rsid w:val="00EE2362"/>
+    <w:rPr>
+      <w:rFonts w:asciiTheme="majorHAnsi" w:eastAsiaTheme="majorEastAsia" w:hAnsiTheme="majorHAnsi" w:cstheme="majorBidi"/>
+      <w:color w:val="1F4D78" w:themeColor="accent1" w:themeShade="7F"/>
+      <w:sz w:val="24"/>
+      <w:szCs w:val="24"/>
+    </w:rPr>
+  </w:style>
 </w:styles>
 </file>
 
@@ -760,6 +1670,27 @@
     <w:pitch w:val="variable"/>
     <w:sig w:usb0="E0002AFF" w:usb1="C0007843" w:usb2="00000009" w:usb3="00000000" w:csb0="000001FF" w:csb1="00000000"/>
   </w:font>
+  <w:font w:name="Courier New">
+    <w:panose1 w:val="02070309020205020404"/>
+    <w:charset w:val="00"/>
+    <w:family w:val="modern"/>
+    <w:pitch w:val="fixed"/>
+    <w:sig w:usb0="E0002AFF" w:usb1="C0007843" w:usb2="00000009" w:usb3="00000000" w:csb0="000001FF" w:csb1="00000000"/>
+  </w:font>
+  <w:font w:name="Wingdings">
+    <w:panose1 w:val="05000000000000000000"/>
+    <w:charset w:val="02"/>
+    <w:family w:val="auto"/>
+    <w:pitch w:val="variable"/>
+    <w:sig w:usb0="00000000" w:usb1="10000000" w:usb2="00000000" w:usb3="00000000" w:csb0="80000000" w:csb1="00000000"/>
+  </w:font>
+  <w:font w:name="Symbol">
+    <w:panose1 w:val="05050102010706020507"/>
+    <w:charset w:val="02"/>
+    <w:family w:val="roman"/>
+    <w:pitch w:val="variable"/>
+    <w:sig w:usb0="00000000" w:usb1="10000000" w:usb2="00000000" w:usb3="00000000" w:csb0="80000000" w:csb1="00000000"/>
+  </w:font>
   <w:font w:name="Calibri Light">
     <w:panose1 w:val="020F0302020204030204"/>
     <w:charset w:val="00"/>
@@ -786,8 +1717,8 @@
   </w:compat>
   <w:rsids>
     <w:rsidRoot w:val="008B3FEC"/>
+    <w:rsid w:val="00031E64"/>
     <w:rsid w:val="008B3FEC"/>
-    <w:rsid w:val="00F37D10"/>
   </w:rsids>
   <m:mathPr>
     <m:mathFont m:val="Cambria Math"/>

</xml_diff>

<commit_message>
final commit \ o /
</commit_message>
<xml_diff>
--- a/MICROINFORMATIQUE.docx
+++ b/MICROINFORMATIQUE.docx
@@ -180,13 +180,22 @@
       </w:pPr>
       <w:r>
         <w:lastRenderedPageBreak/>
-        <w:t>Introduction :</w:t>
+        <w:t>Introduction </w:t>
       </w:r>
     </w:p>
     <w:p/>
     <w:p>
       <w:r>
-        <w:t>Ce projet a pour objectif de de concevoir une montre/chronomètre</w:t>
+        <w:t>Ce projet a pour objectif</w:t>
+      </w:r>
+      <w:r>
+        <w:t xml:space="preserve"> de concevoir une </w:t>
+      </w:r>
+      <w:r>
+        <w:t>horloge</w:t>
+      </w:r>
+      <w:r>
+        <w:t>/chronomètre</w:t>
       </w:r>
       <w:r>
         <w:t xml:space="preserve"> et de l’implémenter</w:t>
@@ -210,13 +219,168 @@
         <w:pStyle w:val="Heading1"/>
       </w:pPr>
       <w:r>
-        <w:t>Description générale :</w:t>
+        <w:t>Mode d’emploi </w:t>
       </w:r>
     </w:p>
     <w:p/>
     <w:p>
       <w:r>
-        <w:t>Le projet exécute les fonctionnalités suivent :</w:t>
+        <w:t>Les boutons 1</w:t>
+      </w:r>
+      <w:proofErr w:type="gramStart"/>
+      <w:r>
+        <w:t>,2,3</w:t>
+      </w:r>
+      <w:proofErr w:type="gramEnd"/>
+      <w:r>
+        <w:t xml:space="preserve"> et 4 </w:t>
+      </w:r>
+      <w:r>
+        <w:t>correspondent</w:t>
+      </w:r>
+      <w:r>
+        <w:t xml:space="preserve"> respectivement </w:t>
+      </w:r>
+      <w:r>
+        <w:t xml:space="preserve">à </w:t>
+      </w:r>
+      <w:r>
+        <w:t>SW1,</w:t>
+      </w:r>
+      <w:r>
+        <w:t xml:space="preserve"> </w:t>
+      </w:r>
+      <w:r>
+        <w:t>SW2,</w:t>
+      </w:r>
+      <w:r>
+        <w:t xml:space="preserve"> </w:t>
+      </w:r>
+      <w:r>
+        <w:t>SW3,</w:t>
+      </w:r>
+      <w:r>
+        <w:t xml:space="preserve"> </w:t>
+      </w:r>
+      <w:r>
+        <w:t>SW4</w:t>
+      </w:r>
+    </w:p>
+    <w:p>
+      <w:pPr>
+        <w:pStyle w:val="ListParagraph"/>
+        <w:numPr>
+          <w:ilvl w:val="0"/>
+          <w:numId w:val="5"/>
+        </w:numPr>
+      </w:pPr>
+      <w:r>
+        <w:t>Le bouton 1 change le mode d’affichage entre l’horloge et le chronomètre.</w:t>
+      </w:r>
+    </w:p>
+    <w:p>
+      <w:pPr>
+        <w:pStyle w:val="ListParagraph"/>
+        <w:numPr>
+          <w:ilvl w:val="0"/>
+          <w:numId w:val="5"/>
+        </w:numPr>
+      </w:pPr>
+      <w:r>
+        <w:t xml:space="preserve">Le bouton 2 arrête/démarre le chronomètre mais </w:t>
+      </w:r>
+      <w:r>
+        <w:t>seulement lorsque l’affichage est en mode chrono.</w:t>
+      </w:r>
+    </w:p>
+    <w:p>
+      <w:pPr>
+        <w:pStyle w:val="ListParagraph"/>
+        <w:numPr>
+          <w:ilvl w:val="0"/>
+          <w:numId w:val="5"/>
+        </w:numPr>
+      </w:pPr>
+      <w:r>
+        <w:t>Le bouton 3 r</w:t>
+      </w:r>
+      <w:r>
+        <w:t xml:space="preserve">emet à zéro le chronomètre </w:t>
+      </w:r>
+      <w:r>
+        <w:t>mais seulement lorsque l’affichage est en mode chrono.</w:t>
+      </w:r>
+      <w:r>
+        <w:t xml:space="preserve"> </w:t>
+      </w:r>
+    </w:p>
+    <w:p>
+      <w:pPr>
+        <w:pStyle w:val="ListParagraph"/>
+        <w:numPr>
+          <w:ilvl w:val="0"/>
+          <w:numId w:val="5"/>
+        </w:numPr>
+      </w:pPr>
+      <w:r>
+        <w:t>Le bouton 4 lance la synchronisation de l’horloge par USB, en vérifiant d’abord que la connexion est établie</w:t>
+      </w:r>
+      <w:r>
+        <w:t>, faute de quoi un message d’erreur est affiché</w:t>
+      </w:r>
+      <w:r>
+        <w:t>.</w:t>
+      </w:r>
+      <w:r>
+        <w:t xml:space="preserve"> Il faut ensuite écrire l’heure courant</w:t>
+      </w:r>
+      <w:r>
+        <w:t>e</w:t>
+      </w:r>
+      <w:r>
+        <w:t xml:space="preserve"> en format HH :MM et par la suite valider la</w:t>
+      </w:r>
+      <w:r>
+        <w:t xml:space="preserve"> synchronisation en envoyant le caractère I</w:t>
+      </w:r>
+      <w:r>
+        <w:t>.</w:t>
+      </w:r>
+    </w:p>
+    <w:p/>
+    <w:p>
+      <w:pPr>
+        <w:pStyle w:val="Heading1"/>
+      </w:pPr>
+      <w:r>
+        <w:t>D</w:t>
+      </w:r>
+      <w:r>
+        <w:t>escription générale </w:t>
+      </w:r>
+    </w:p>
+    <w:p/>
+    <w:p>
+      <w:r>
+        <w:t xml:space="preserve">Le projet </w:t>
+      </w:r>
+      <w:r>
+        <w:t>possède</w:t>
+      </w:r>
+      <w:r>
+        <w:t xml:space="preserve"> les fonctionnalités suivan</w:t>
+      </w:r>
+      <w:r>
+        <w:t>t</w:t>
+      </w:r>
+      <w:r>
+        <w:t>e</w:t>
+      </w:r>
+      <w:r>
+        <w:t>s</w:t>
+      </w:r>
+      <w:r>
+        <w:t> :</w:t>
       </w:r>
     </w:p>
     <w:p>
@@ -228,7 +392,10 @@
         </w:numPr>
       </w:pPr>
       <w:r>
-        <w:t xml:space="preserve">Gestion de six variables temporelles, pour l’horloge (mode CK </w:t>
+        <w:t>Gestion de sept</w:t>
+      </w:r>
+      <w:r>
+        <w:t xml:space="preserve"> variables temporelles, pour l’horloge (mode CK </w:t>
       </w:r>
       <w:proofErr w:type="spellStart"/>
       <w:r>
@@ -248,13 +415,7 @@
         </w:numPr>
       </w:pPr>
       <w:r>
-        <w:t xml:space="preserve">Mise à jour et </w:t>
-      </w:r>
-      <w:r>
-        <w:t>maintien de l’information horaire</w:t>
-      </w:r>
-      <w:r>
-        <w:t>.</w:t>
+        <w:t>Résolution temporelle de 1/100 de seconde.</w:t>
       </w:r>
     </w:p>
     <w:p>
@@ -266,7 +427,13 @@
         </w:numPr>
       </w:pPr>
       <w:r>
-        <w:t>Affichage de l’heur (CK) ou du chronomètre (SW) sur demande de l’utilisateur.</w:t>
+        <w:t xml:space="preserve">Mise à jour et </w:t>
+      </w:r>
+      <w:r>
+        <w:t>maintien de l’information horaire</w:t>
+      </w:r>
+      <w:r>
+        <w:t>.</w:t>
       </w:r>
     </w:p>
     <w:p>
@@ -278,7 +445,13 @@
         </w:numPr>
       </w:pPr>
       <w:r>
-        <w:t>Mise à zéro du chronomètre(CK)</w:t>
+        <w:t>Affichage de l’heur</w:t>
+      </w:r>
+      <w:r>
+        <w:t>e</w:t>
+      </w:r>
+      <w:r>
+        <w:t xml:space="preserve"> (CK) ou du chronomètre (SW) sur demande de l’utilisateur.</w:t>
       </w:r>
     </w:p>
     <w:p>
@@ -290,7 +463,10 @@
         </w:numPr>
       </w:pPr>
       <w:r>
-        <w:t>Comptage en mode chronomètre, sur les variables correspondantes.</w:t>
+        <w:t>Mise à zéro du chronomètre(SW</w:t>
+      </w:r>
+      <w:r>
+        <w:t>)</w:t>
       </w:r>
     </w:p>
     <w:p>
@@ -302,7 +478,7 @@
         </w:numPr>
       </w:pPr>
       <w:r>
-        <w:t>Modification de l’horaire de puis le PC.</w:t>
+        <w:t>Comptage en mode chronomètre, sur les variables correspondantes.</w:t>
       </w:r>
     </w:p>
     <w:p>
@@ -314,6 +490,21 @@
         </w:numPr>
       </w:pPr>
       <w:r>
+        <w:t>Modification de l’heure</w:t>
+      </w:r>
+      <w:r>
+        <w:t xml:space="preserve"> de puis le PC.</w:t>
+      </w:r>
+    </w:p>
+    <w:p>
+      <w:pPr>
+        <w:pStyle w:val="ListParagraph"/>
+        <w:numPr>
+          <w:ilvl w:val="0"/>
+          <w:numId w:val="1"/>
+        </w:numPr>
+      </w:pPr>
+      <w:r>
         <w:t>Gestion des fonctions au moyen des boutons.</w:t>
       </w:r>
     </w:p>
@@ -334,13 +525,20 @@
     <w:p/>
     <w:p>
       <w:r>
-        <w:t xml:space="preserve">Chaque sous-programme contient ces propres variables. Ce programme ne contient pas de variables globales qui ne permettent pas une </w:t>
-      </w:r>
-      <w:proofErr w:type="spellStart"/>
-      <w:r>
-        <w:t>modulabilité</w:t>
-      </w:r>
-      <w:proofErr w:type="spellEnd"/>
+        <w:t>Chaque sous-programme contient s</w:t>
+      </w:r>
+      <w:r>
+        <w:t xml:space="preserve">es propres variables. Ce programme ne contient pas de variables globales </w:t>
+      </w:r>
+      <w:r>
+        <w:t>ce qui permet</w:t>
+      </w:r>
+      <w:r>
+        <w:t xml:space="preserve"> une </w:t>
+      </w:r>
+      <w:r>
+        <w:t>modularité</w:t>
+      </w:r>
       <w:r>
         <w:t xml:space="preserve"> complète</w:t>
       </w:r>
@@ -348,11 +546,18 @@
         <w:t xml:space="preserve"> des éléments</w:t>
       </w:r>
       <w:r>
-        <w:t>. Le programme complet ce trouve en annexe.</w:t>
-      </w:r>
-    </w:p>
-    <w:p>
-      <w:pPr>
+        <w:t>. Le progra</w:t>
+      </w:r>
+      <w:r>
+        <w:t>mme complet s</w:t>
+      </w:r>
+      <w:r>
+        <w:t>e trouve en annexe.</w:t>
+      </w:r>
+    </w:p>
+    <w:p>
+      <w:pPr>
+        <w:keepNext/>
         <w:jc w:val="center"/>
       </w:pPr>
       <w:r>
@@ -361,10 +566,10 @@
           <w:lang w:eastAsia="fr-CH"/>
         </w:rPr>
         <w:drawing>
-          <wp:inline distT="0" distB="0" distL="0" distR="0">
-            <wp:extent cx="5340350" cy="3465459"/>
-            <wp:effectExtent l="0" t="0" r="0" b="1905"/>
-            <wp:docPr id="2" name="Picture 2"/>
+          <wp:inline distT="0" distB="0" distL="0" distR="0" wp14:anchorId="67C16503" wp14:editId="014D1589">
+            <wp:extent cx="5760720" cy="3415030"/>
+            <wp:effectExtent l="0" t="0" r="0" b="0"/>
+            <wp:docPr id="4" name="Picture 4"/>
             <wp:cNvGraphicFramePr>
               <a:graphicFrameLocks xmlns:a="http://schemas.openxmlformats.org/drawingml/2006/main" noChangeAspect="1"/>
             </wp:cNvGraphicFramePr>
@@ -372,17 +577,11 @@
               <a:graphicData uri="http://schemas.openxmlformats.org/drawingml/2006/picture">
                 <pic:pic xmlns:pic="http://schemas.openxmlformats.org/drawingml/2006/picture">
                   <pic:nvPicPr>
-                    <pic:cNvPr id="2" name="StructureImage.png"/>
+                    <pic:cNvPr id="1" name=""/>
                     <pic:cNvPicPr/>
                   </pic:nvPicPr>
                   <pic:blipFill>
-                    <a:blip r:embed="rId7">
-                      <a:extLst>
-                        <a:ext uri="{28A0092B-C50C-407E-A947-70E740481C1C}">
-                          <a14:useLocalDpi xmlns:a14="http://schemas.microsoft.com/office/drawing/2010/main" val="0"/>
-                        </a:ext>
-                      </a:extLst>
-                    </a:blip>
+                    <a:blip r:embed="rId7"/>
                     <a:stretch>
                       <a:fillRect/>
                     </a:stretch>
@@ -390,7 +589,7 @@
                   <pic:spPr>
                     <a:xfrm>
                       <a:off x="0" y="0"/>
-                      <a:ext cx="5343932" cy="3467783"/>
+                      <a:ext cx="5760720" cy="3415030"/>
                     </a:xfrm>
                     <a:prstGeom prst="rect">
                       <a:avLst/>
@@ -405,492 +604,768 @@
     </w:p>
     <w:p>
       <w:pPr>
+        <w:pStyle w:val="Caption"/>
+        <w:jc w:val="center"/>
+      </w:pPr>
+      <w:r>
+        <w:t xml:space="preserve">Figure </w:t>
+      </w:r>
+      <w:fldSimple w:instr=" SEQ Figure \* ARABIC ">
+        <w:r>
+          <w:rPr>
+            <w:noProof/>
+          </w:rPr>
+          <w:t>1</w:t>
+        </w:r>
+      </w:fldSimple>
+      <w:r>
+        <w:t>: Schéma de dépendance</w:t>
+      </w:r>
+      <w:r>
+        <w:rPr>
+          <w:noProof/>
+        </w:rPr>
+        <w:t xml:space="preserve"> entre les modules</w:t>
+      </w:r>
+    </w:p>
+    <w:p>
+      <w:pPr>
         <w:pStyle w:val="Heading2"/>
       </w:pPr>
       <w:r>
-        <w:t xml:space="preserve">Main : </w:t>
+        <w:t>Main </w:t>
       </w:r>
     </w:p>
     <w:p/>
     <w:p>
-      <w:r>
-        <w:t xml:space="preserve">Contient les états des entrées sorties de chaque borne de la carte du micro-processeur. Ainsi que les interruptions autoriser avec les l’appel aux fonctions désirée suivent les choix. Il contient aussi le compteur avec le </w:t>
+      <w:pPr>
+        <w:pStyle w:val="ListParagraph"/>
+        <w:numPr>
+          <w:ilvl w:val="0"/>
+          <w:numId w:val="6"/>
+        </w:numPr>
+      </w:pPr>
+      <w:r>
+        <w:t xml:space="preserve">Initialise </w:t>
+      </w:r>
+      <w:r>
+        <w:t>l</w:t>
+      </w:r>
+      <w:r>
+        <w:t>es paramètres</w:t>
+      </w:r>
+      <w:r>
+        <w:t xml:space="preserve"> des différents ports, </w:t>
       </w:r>
       <w:proofErr w:type="spellStart"/>
       <w:r>
-        <w:t>timer</w:t>
+        <w:t>timers</w:t>
       </w:r>
       <w:proofErr w:type="spellEnd"/>
       <w:r>
-        <w:t>.</w:t>
-      </w:r>
-    </w:p>
-    <w:p>
-      <w:r>
-        <w:t>PROGRAMME MAIN</w:t>
-      </w:r>
-    </w:p>
-    <w:p>
-      <w:pPr>
-        <w:pStyle w:val="Heading2"/>
-      </w:pPr>
+        <w:t>, interruptions</w:t>
+      </w:r>
+      <w:r>
+        <w:t xml:space="preserve"> et appel.</w:t>
+      </w:r>
+    </w:p>
+    <w:p>
+      <w:pPr>
+        <w:pStyle w:val="ListParagraph"/>
+        <w:numPr>
+          <w:ilvl w:val="0"/>
+          <w:numId w:val="6"/>
+        </w:numPr>
+      </w:pPr>
+      <w:r>
+        <w:t>Initialise les différents modules.</w:t>
+      </w:r>
+    </w:p>
+    <w:p>
+      <w:pPr>
+        <w:pStyle w:val="ListParagraph"/>
+        <w:numPr>
+          <w:ilvl w:val="0"/>
+          <w:numId w:val="6"/>
+        </w:numPr>
+      </w:pPr>
+      <w:r>
+        <w:t xml:space="preserve">Appel les fonctions de </w:t>
+      </w:r>
       <w:proofErr w:type="spellStart"/>
       <w:r>
-        <w:t>Eventmanager</w:t>
+        <w:t>event</w:t>
       </w:r>
       <w:proofErr w:type="spellEnd"/>
-    </w:p>
-    <w:p/>
-    <w:p>
-      <w:r>
-        <w:t>L’</w:t>
+      <w:r>
+        <w:t xml:space="preserve"> manager concernant la gestion du pas temporelle et des boutons </w:t>
+      </w:r>
+      <w:proofErr w:type="gramStart"/>
+      <w:r>
+        <w:t xml:space="preserve">( </w:t>
       </w:r>
       <w:proofErr w:type="spellStart"/>
       <w:r>
-        <w:t>enventmanager</w:t>
+        <w:t>em</w:t>
+      </w:r>
+      <w:proofErr w:type="gramEnd"/>
+      <w:r>
+        <w:t>_tick</w:t>
       </w:r>
       <w:proofErr w:type="spellEnd"/>
       <w:r>
-        <w:t xml:space="preserve"> est appelé par </w:t>
-      </w:r>
-      <w:proofErr w:type="gramStart"/>
-      <w:r>
-        <w:t>le</w:t>
-      </w:r>
-      <w:proofErr w:type="gramEnd"/>
-      <w:r>
-        <w:t xml:space="preserve"> main. Lui-même appel à son tour les sous-programmes </w:t>
+        <w:t xml:space="preserve">, </w:t>
       </w:r>
       <w:proofErr w:type="spellStart"/>
       <w:r>
-        <w:t>clock</w:t>
+        <w:t>em_onPress</w:t>
       </w:r>
       <w:proofErr w:type="spellEnd"/>
       <w:r>
-        <w:t xml:space="preserve">, </w:t>
-      </w:r>
-      <w:proofErr w:type="spellStart"/>
-      <w:r>
-        <w:t>stopwatch</w:t>
-      </w:r>
-      <w:proofErr w:type="spellEnd"/>
-      <w:r>
-        <w:t xml:space="preserve"> et </w:t>
-      </w:r>
-      <w:proofErr w:type="spellStart"/>
-      <w:r>
-        <w:t>displaymanager</w:t>
-      </w:r>
-      <w:proofErr w:type="spellEnd"/>
-      <w:r>
-        <w:t>. Il contient…….</w:t>
-      </w:r>
-    </w:p>
-    <w:p/>
+        <w:t>)</w:t>
+      </w:r>
+    </w:p>
     <w:p>
       <w:pPr>
         <w:rPr>
           <w:color w:val="FF0000"/>
         </w:rPr>
       </w:pPr>
-      <w:r>
+    </w:p>
+    <w:p>
+      <w:pPr>
+        <w:pStyle w:val="Heading2"/>
+      </w:pPr>
+      <w:r>
+        <w:t>Event</w:t>
+      </w:r>
+      <w:r>
+        <w:t xml:space="preserve"> </w:t>
+      </w:r>
+      <w:r>
+        <w:t>manager</w:t>
+      </w:r>
+    </w:p>
+    <w:p/>
+    <w:p>
+      <w:r>
+        <w:t>L’</w:t>
+      </w:r>
+      <w:proofErr w:type="spellStart"/>
+      <w:r>
+        <w:t>event</w:t>
+      </w:r>
+      <w:proofErr w:type="spellEnd"/>
+      <w:r>
+        <w:t xml:space="preserve"> manager gère comme son nom l’indique les évènements, </w:t>
+      </w:r>
+      <w:r>
+        <w:t xml:space="preserve">ici </w:t>
+      </w:r>
+      <w:r>
+        <w:t>les interruptions. Il y a 2 types :</w:t>
+      </w:r>
+    </w:p>
+    <w:p>
+      <w:pPr>
+        <w:pStyle w:val="ListParagraph"/>
+        <w:numPr>
+          <w:ilvl w:val="0"/>
+          <w:numId w:val="3"/>
+        </w:numPr>
+      </w:pPr>
+      <w:r>
+        <w:t xml:space="preserve">Les interruptions du </w:t>
+      </w:r>
+      <w:proofErr w:type="spellStart"/>
+      <w:r>
+        <w:t>TimerA</w:t>
+      </w:r>
+      <w:proofErr w:type="spellEnd"/>
+      <w:r>
+        <w:t xml:space="preserve"> utilisé pour définir la base temporelle</w:t>
+      </w:r>
+    </w:p>
+    <w:p>
+      <w:pPr>
+        <w:pStyle w:val="ListParagraph"/>
+        <w:numPr>
+          <w:ilvl w:val="0"/>
+          <w:numId w:val="3"/>
+        </w:numPr>
+      </w:pPr>
+      <w:r>
+        <w:t>Les interruptions des boutons qui sont ensuite classées et traitées à l’aide d’une machine à état fini.</w:t>
+      </w:r>
+    </w:p>
+    <w:p>
+      <w:r>
+        <w:t>C’est le module le plus important, car il contient l’état général d</w:t>
+      </w:r>
+      <w:r>
+        <w:t xml:space="preserve">e tout le système. Il gère donc </w:t>
+      </w:r>
+      <w:r>
+        <w:t xml:space="preserve">les appels aux différents sous-modules comme </w:t>
+      </w:r>
+      <w:proofErr w:type="spellStart"/>
+      <w:r>
+        <w:t>stopwatch</w:t>
+      </w:r>
+      <w:proofErr w:type="spellEnd"/>
+      <w:r>
+        <w:t xml:space="preserve">, </w:t>
+      </w:r>
+      <w:proofErr w:type="spellStart"/>
+      <w:r>
+        <w:t>clock</w:t>
+      </w:r>
+      <w:proofErr w:type="spellEnd"/>
+      <w:r>
+        <w:t>, display manager.</w:t>
+      </w:r>
+    </w:p>
+    <w:p>
+      <w:r>
+        <w:lastRenderedPageBreak/>
+        <w:t xml:space="preserve">De plus des informations sur la connectivité USB sont affichées pour confirmer à l’utilisateur que le MSP430 est bien connecté. Il indique aussi le débranchement de la carte avec le PC.  </w:t>
+      </w:r>
+    </w:p>
+    <w:p>
+      <w:pPr>
+        <w:pStyle w:val="Heading2"/>
+      </w:pPr>
+      <w:proofErr w:type="spellStart"/>
+      <w:r>
+        <w:t>Clock</w:t>
+      </w:r>
+      <w:proofErr w:type="spellEnd"/>
+      <w:r>
+        <w:t> </w:t>
+      </w:r>
+    </w:p>
+    <w:p/>
+    <w:p>
+      <w:r>
+        <w:t xml:space="preserve">Il contient les valeurs de l’horloge et les incrémente à chaque appel de la fonction </w:t>
+      </w:r>
+      <w:proofErr w:type="spellStart"/>
+      <w:proofErr w:type="gramStart"/>
+      <w:r>
+        <w:t>tick</w:t>
+      </w:r>
+      <w:proofErr w:type="spellEnd"/>
+      <w:r>
+        <w:t>(</w:t>
+      </w:r>
+      <w:proofErr w:type="gramEnd"/>
+      <w:r>
+        <w:t>)</w:t>
+      </w:r>
+      <w:r>
+        <w:t xml:space="preserve">. Des </w:t>
+      </w:r>
+      <w:proofErr w:type="spellStart"/>
+      <w:r>
+        <w:t>LED</w:t>
+      </w:r>
+      <w:r>
+        <w:t>s</w:t>
+      </w:r>
+      <w:proofErr w:type="spellEnd"/>
+      <w:r>
+        <w:t xml:space="preserve"> sont allumée</w:t>
+      </w:r>
+      <w:r>
+        <w:t>s</w:t>
+      </w:r>
+      <w:r>
+        <w:t xml:space="preserve"> à</w:t>
+      </w:r>
+      <w:r>
+        <w:t xml:space="preserve"> chaque incrémentation afin </w:t>
+      </w:r>
+      <w:r>
+        <w:t>de vérifier son</w:t>
+      </w:r>
+      <w:r>
+        <w:t xml:space="preserve"> bon fonctionnement</w:t>
+      </w:r>
+      <w:r>
+        <w:t xml:space="preserve">. L’utilisateur a la possibilité de modifier l’heure grâce aux méthodes </w:t>
+      </w:r>
+      <w:proofErr w:type="spellStart"/>
+      <w:proofErr w:type="gramStart"/>
+      <w:r>
+        <w:t>synchronize</w:t>
+      </w:r>
+      <w:proofErr w:type="spellEnd"/>
+      <w:r>
+        <w:t>(</w:t>
+      </w:r>
+      <w:proofErr w:type="gramEnd"/>
+      <w:r>
+        <w:t xml:space="preserve">) et </w:t>
+      </w:r>
+      <w:proofErr w:type="spellStart"/>
+      <w:r>
+        <w:t>setTime</w:t>
+      </w:r>
+      <w:proofErr w:type="spellEnd"/>
+      <w:r>
+        <w:t xml:space="preserve">() qui vérifient que les valeurs entrées sont valides syntaxiquement et rentre dans la plage possible. </w:t>
+      </w:r>
+    </w:p>
+    <w:p/>
+    <w:p>
+      <w:pPr>
+        <w:pStyle w:val="Heading2"/>
+      </w:pPr>
+      <w:proofErr w:type="spellStart"/>
+      <w:r>
+        <w:t>Stopwatch</w:t>
+      </w:r>
+      <w:proofErr w:type="spellEnd"/>
+    </w:p>
+    <w:p/>
+    <w:p>
+      <w:r>
+        <w:t>Module</w:t>
+      </w:r>
+      <w:r>
+        <w:t xml:space="preserve"> chronomètre.</w:t>
+      </w:r>
+      <w:r>
+        <w:t xml:space="preserve"> </w:t>
+      </w:r>
+      <w:r>
+        <w:t>I</w:t>
+      </w:r>
+      <w:r>
+        <w:t>l mesure le temps écoulé et l’</w:t>
+      </w:r>
+      <w:r>
+        <w:t xml:space="preserve">incrémente à chaque appel de la fonction </w:t>
+      </w:r>
+      <w:proofErr w:type="spellStart"/>
+      <w:proofErr w:type="gramStart"/>
+      <w:r>
+        <w:t>tick</w:t>
+      </w:r>
+      <w:proofErr w:type="spellEnd"/>
+      <w:r>
+        <w:t>(</w:t>
+      </w:r>
+      <w:proofErr w:type="gramEnd"/>
+      <w:r>
+        <w:t>)</w:t>
+      </w:r>
+      <w:r>
+        <w:t xml:space="preserve">. </w:t>
+      </w:r>
+      <w:r>
+        <w:t xml:space="preserve"> Des fonctions de remise</w:t>
+      </w:r>
+      <w:r>
+        <w:t xml:space="preserve"> zéro et stop/</w:t>
+      </w:r>
+      <w:proofErr w:type="spellStart"/>
+      <w:r>
+        <w:t>start</w:t>
+      </w:r>
+      <w:proofErr w:type="spellEnd"/>
+      <w:r>
+        <w:t xml:space="preserve"> sont disponibles</w:t>
+      </w:r>
+      <w:r>
+        <w:t>.</w:t>
+      </w:r>
+      <w:r>
+        <w:t xml:space="preserve"> Des </w:t>
+      </w:r>
+      <w:proofErr w:type="spellStart"/>
+      <w:r>
+        <w:t>LED</w:t>
+      </w:r>
+      <w:r>
+        <w:t>s</w:t>
+      </w:r>
+      <w:proofErr w:type="spellEnd"/>
+      <w:r>
+        <w:t xml:space="preserve"> permet</w:t>
+      </w:r>
+      <w:r>
+        <w:t>tent</w:t>
+      </w:r>
+      <w:r>
+        <w:t xml:space="preserve"> aussi la</w:t>
+      </w:r>
+      <w:r>
+        <w:t xml:space="preserve"> vérification du fonctionnement.</w:t>
+      </w:r>
+    </w:p>
+    <w:p/>
+    <w:p>
+      <w:pPr>
+        <w:pStyle w:val="Heading2"/>
+      </w:pPr>
+      <w:r>
+        <w:t>Tools </w:t>
+      </w:r>
+    </w:p>
+    <w:p/>
+    <w:p>
+      <w:r>
+        <w:t>Outil d</w:t>
+      </w:r>
+      <w:r>
+        <w:t xml:space="preserve">e conversion du temps depuis des valeurs entières, </w:t>
+      </w:r>
+      <w:r>
+        <w:t>en</w:t>
+      </w:r>
+      <w:r>
+        <w:t xml:space="preserve"> chaine</w:t>
+      </w:r>
+      <w:r>
+        <w:t xml:space="preserve"> ascii </w:t>
+      </w:r>
+      <w:r>
+        <w:t>affichable sur le LCD.</w:t>
+      </w:r>
+      <w:r>
+        <w:t xml:space="preserve"> </w:t>
+      </w:r>
+    </w:p>
+    <w:p/>
+    <w:p>
+      <w:pPr>
+        <w:pStyle w:val="Heading2"/>
+      </w:pPr>
+      <w:proofErr w:type="spellStart"/>
+      <w:r>
+        <w:t>Displaymanager</w:t>
+      </w:r>
+      <w:proofErr w:type="spellEnd"/>
+    </w:p>
+    <w:p/>
+    <w:p>
+      <w:r>
+        <w:t xml:space="preserve">Ce module gère l’affichage. Pour cela, il utilise le LCD et les </w:t>
+      </w:r>
+      <w:proofErr w:type="spellStart"/>
+      <w:r>
+        <w:t>LEDs</w:t>
+      </w:r>
+      <w:proofErr w:type="spellEnd"/>
+      <w:r>
+        <w:t>. Il permet aussi de montrer des messages à l’utilisateur. Entre autre, il est optimisé pour ne pas rafraîchir l’affichage plus qu’il ne le faut par seconde.</w:t>
+      </w:r>
+    </w:p>
+    <w:p/>
+    <w:p>
+      <w:pPr>
+        <w:pStyle w:val="Heading2"/>
+      </w:pPr>
+      <w:r>
+        <w:t>LCD</w:t>
+      </w:r>
+    </w:p>
+    <w:p/>
+    <w:p>
+      <w:r>
+        <w:t xml:space="preserve">Modification </w:t>
+      </w:r>
+      <w:r>
+        <w:t>à la fin du document</w:t>
+      </w:r>
+      <w:r>
+        <w:t xml:space="preserve"> </w:t>
+      </w:r>
+      <w:r>
+        <w:t>afin de pouvoir ajouter des poi</w:t>
+      </w:r>
+      <w:r>
+        <w:t>nts proprement sur les segments voulu qui contiennent déjà un caractère. (</w:t>
+      </w:r>
+      <w:proofErr w:type="spellStart"/>
+      <w:r>
+        <w:t>LCD_dot</w:t>
+      </w:r>
+      <w:proofErr w:type="spellEnd"/>
+      <w:r>
+        <w:t>)</w:t>
+      </w:r>
+    </w:p>
+    <w:p/>
+    <w:p>
+      <w:pPr>
+        <w:pStyle w:val="Heading2"/>
+      </w:pPr>
+      <w:r>
+        <w:t>Anti-rebond</w:t>
+      </w:r>
+    </w:p>
+    <w:p/>
+    <w:p>
+      <w:r>
+        <w:t>L’</w:t>
+      </w:r>
+      <w:proofErr w:type="spellStart"/>
+      <w:r>
+        <w:t>event</w:t>
+      </w:r>
+      <w:proofErr w:type="spellEnd"/>
+      <w:r>
+        <w:t xml:space="preserve"> manager gère lui-même l’anti-rebond des boutons à l’aide de temporisation avec les </w:t>
+      </w:r>
+      <w:proofErr w:type="spellStart"/>
+      <w:r>
+        <w:t>tick</w:t>
+      </w:r>
+      <w:proofErr w:type="spellEnd"/>
+      <w:r>
+        <w:t xml:space="preserve"> du </w:t>
+      </w:r>
+      <w:proofErr w:type="spellStart"/>
+      <w:r>
+        <w:t>timer</w:t>
+      </w:r>
+      <w:proofErr w:type="spellEnd"/>
+      <w:r>
+        <w:t>.</w:t>
+      </w:r>
+    </w:p>
+    <w:p/>
+    <w:p>
+      <w:pPr>
+        <w:pStyle w:val="Heading2"/>
+      </w:pPr>
+    </w:p>
+    <w:p>
+      <w:bookmarkStart w:id="0" w:name="_GoBack"/>
+      <w:bookmarkEnd w:id="0"/>
+    </w:p>
+    <w:p>
+      <w:pPr>
+        <w:pStyle w:val="Title"/>
+        <w:jc w:val="center"/>
+        <w:rPr>
+          <w:color w:val="5B9BD5" w:themeColor="accent1"/>
+          <w:spacing w:val="0"/>
+          <w14:shadow w14:blurRad="38100" w14:dist="25400" w14:dir="5400000" w14:sx="100000" w14:sy="100000" w14:kx="0" w14:ky="0" w14:algn="ctr">
+            <w14:srgbClr w14:val="6E747A">
+              <w14:alpha w14:val="57000"/>
+            </w14:srgbClr>
+          </w14:shadow>
+          <w14:textOutline w14:w="0" w14:cap="flat" w14:cmpd="sng" w14:algn="ctr">
+            <w14:noFill/>
+            <w14:prstDash w14:val="solid"/>
+            <w14:round/>
+          </w14:textOutline>
+        </w:rPr>
+      </w:pPr>
+    </w:p>
+    <w:p>
+      <w:pPr>
+        <w:pStyle w:val="Title"/>
+        <w:jc w:val="center"/>
+        <w:rPr>
+          <w:color w:val="5B9BD5" w:themeColor="accent1"/>
+          <w:spacing w:val="0"/>
+          <w14:shadow w14:blurRad="38100" w14:dist="25400" w14:dir="5400000" w14:sx="100000" w14:sy="100000" w14:kx="0" w14:ky="0" w14:algn="ctr">
+            <w14:srgbClr w14:val="6E747A">
+              <w14:alpha w14:val="57000"/>
+            </w14:srgbClr>
+          </w14:shadow>
+          <w14:textOutline w14:w="0" w14:cap="flat" w14:cmpd="sng" w14:algn="ctr">
+            <w14:noFill/>
+            <w14:prstDash w14:val="solid"/>
+            <w14:round/>
+          </w14:textOutline>
+        </w:rPr>
+      </w:pPr>
+    </w:p>
+    <w:p>
+      <w:pPr>
+        <w:pStyle w:val="Title"/>
+        <w:jc w:val="center"/>
+        <w:rPr>
+          <w:color w:val="5B9BD5" w:themeColor="accent1"/>
+          <w:spacing w:val="0"/>
+          <w14:shadow w14:blurRad="38100" w14:dist="25400" w14:dir="5400000" w14:sx="100000" w14:sy="100000" w14:kx="0" w14:ky="0" w14:algn="ctr">
+            <w14:srgbClr w14:val="6E747A">
+              <w14:alpha w14:val="57000"/>
+            </w14:srgbClr>
+          </w14:shadow>
+          <w14:textOutline w14:w="0" w14:cap="flat" w14:cmpd="sng" w14:algn="ctr">
+            <w14:noFill/>
+            <w14:prstDash w14:val="solid"/>
+            <w14:round/>
+          </w14:textOutline>
+        </w:rPr>
+      </w:pPr>
+    </w:p>
+    <w:p>
+      <w:pPr>
+        <w:pStyle w:val="Title"/>
+        <w:jc w:val="center"/>
+        <w:rPr>
+          <w:color w:val="5B9BD5" w:themeColor="accent1"/>
+          <w:spacing w:val="0"/>
+          <w14:shadow w14:blurRad="38100" w14:dist="25400" w14:dir="5400000" w14:sx="100000" w14:sy="100000" w14:kx="0" w14:ky="0" w14:algn="ctr">
+            <w14:srgbClr w14:val="6E747A">
+              <w14:alpha w14:val="57000"/>
+            </w14:srgbClr>
+          </w14:shadow>
+          <w14:textOutline w14:w="0" w14:cap="flat" w14:cmpd="sng" w14:algn="ctr">
+            <w14:noFill/>
+            <w14:prstDash w14:val="solid"/>
+            <w14:round/>
+          </w14:textOutline>
+        </w:rPr>
+      </w:pPr>
+    </w:p>
+    <w:p>
+      <w:pPr>
+        <w:pStyle w:val="Title"/>
+        <w:jc w:val="center"/>
+        <w:rPr>
+          <w:color w:val="5B9BD5" w:themeColor="accent1"/>
+          <w:spacing w:val="0"/>
+          <w14:shadow w14:blurRad="38100" w14:dist="25400" w14:dir="5400000" w14:sx="100000" w14:sy="100000" w14:kx="0" w14:ky="0" w14:algn="ctr">
+            <w14:srgbClr w14:val="6E747A">
+              <w14:alpha w14:val="57000"/>
+            </w14:srgbClr>
+          </w14:shadow>
+          <w14:textOutline w14:w="0" w14:cap="flat" w14:cmpd="sng" w14:algn="ctr">
+            <w14:noFill/>
+            <w14:prstDash w14:val="solid"/>
+            <w14:round/>
+          </w14:textOutline>
+        </w:rPr>
+      </w:pPr>
+    </w:p>
+    <w:p>
+      <w:pPr>
+        <w:pStyle w:val="Title"/>
+        <w:jc w:val="center"/>
+        <w:rPr>
+          <w:color w:val="5B9BD5" w:themeColor="accent1"/>
+          <w:spacing w:val="0"/>
+          <w14:shadow w14:blurRad="38100" w14:dist="25400" w14:dir="5400000" w14:sx="100000" w14:sy="100000" w14:kx="0" w14:ky="0" w14:algn="ctr">
+            <w14:srgbClr w14:val="6E747A">
+              <w14:alpha w14:val="57000"/>
+            </w14:srgbClr>
+          </w14:shadow>
+          <w14:textOutline w14:w="0" w14:cap="flat" w14:cmpd="sng" w14:algn="ctr">
+            <w14:noFill/>
+            <w14:prstDash w14:val="solid"/>
+            <w14:round/>
+          </w14:textOutline>
+        </w:rPr>
+      </w:pPr>
+    </w:p>
+    <w:p>
+      <w:pPr>
+        <w:pStyle w:val="Title"/>
+        <w:jc w:val="center"/>
+        <w:rPr>
+          <w:color w:val="5B9BD5" w:themeColor="accent1"/>
+          <w:spacing w:val="0"/>
+          <w14:shadow w14:blurRad="38100" w14:dist="25400" w14:dir="5400000" w14:sx="100000" w14:sy="100000" w14:kx="0" w14:ky="0" w14:algn="ctr">
+            <w14:srgbClr w14:val="6E747A">
+              <w14:alpha w14:val="57000"/>
+            </w14:srgbClr>
+          </w14:shadow>
+          <w14:textOutline w14:w="0" w14:cap="flat" w14:cmpd="sng" w14:algn="ctr">
+            <w14:noFill/>
+            <w14:prstDash w14:val="solid"/>
+            <w14:round/>
+          </w14:textOutline>
+        </w:rPr>
+      </w:pPr>
+    </w:p>
+    <w:p>
+      <w:pPr>
+        <w:pStyle w:val="Title"/>
+        <w:jc w:val="center"/>
+        <w:rPr>
+          <w:color w:val="5B9BD5" w:themeColor="accent1"/>
+          <w:spacing w:val="0"/>
+          <w14:shadow w14:blurRad="38100" w14:dist="25400" w14:dir="5400000" w14:sx="100000" w14:sy="100000" w14:kx="0" w14:ky="0" w14:algn="ctr">
+            <w14:srgbClr w14:val="6E747A">
+              <w14:alpha w14:val="57000"/>
+            </w14:srgbClr>
+          </w14:shadow>
+          <w14:textOutline w14:w="0" w14:cap="flat" w14:cmpd="sng" w14:algn="ctr">
+            <w14:noFill/>
+            <w14:prstDash w14:val="solid"/>
+            <w14:round/>
+          </w14:textOutline>
+        </w:rPr>
+      </w:pPr>
+    </w:p>
+    <w:p>
+      <w:pPr>
+        <w:pStyle w:val="Title"/>
+        <w:jc w:val="center"/>
+        <w:rPr>
+          <w:color w:val="5B9BD5" w:themeColor="accent1"/>
+          <w:spacing w:val="0"/>
+          <w14:shadow w14:blurRad="38100" w14:dist="25400" w14:dir="5400000" w14:sx="100000" w14:sy="100000" w14:kx="0" w14:ky="0" w14:algn="ctr">
+            <w14:srgbClr w14:val="6E747A">
+              <w14:alpha w14:val="57000"/>
+            </w14:srgbClr>
+          </w14:shadow>
+          <w14:textOutline w14:w="0" w14:cap="flat" w14:cmpd="sng" w14:algn="ctr">
+            <w14:noFill/>
+            <w14:prstDash w14:val="solid"/>
+            <w14:round/>
+          </w14:textOutline>
+        </w:rPr>
+      </w:pPr>
+      <w:r>
+        <w:rPr>
+          <w:color w:val="5B9BD5" w:themeColor="accent1"/>
+          <w:spacing w:val="0"/>
+          <w14:shadow w14:blurRad="38100" w14:dist="25400" w14:dir="5400000" w14:sx="100000" w14:sy="100000" w14:kx="0" w14:ky="0" w14:algn="ctr">
+            <w14:srgbClr w14:val="6E747A">
+              <w14:alpha w14:val="57000"/>
+            </w14:srgbClr>
+          </w14:shadow>
+          <w14:textOutline w14:w="0" w14:cap="flat" w14:cmpd="sng" w14:algn="ctr">
+            <w14:noFill/>
+            <w14:prstDash w14:val="solid"/>
+            <w14:round/>
+          </w14:textOutline>
+        </w:rPr>
+        <w:t>Annexe</w:t>
+      </w:r>
+      <w:r>
+        <w:rPr>
+          <w:color w:val="5B9BD5" w:themeColor="accent1"/>
+          <w:spacing w:val="0"/>
+          <w14:shadow w14:blurRad="38100" w14:dist="25400" w14:dir="5400000" w14:sx="100000" w14:sy="100000" w14:kx="0" w14:ky="0" w14:algn="ctr">
+            <w14:srgbClr w14:val="6E747A">
+              <w14:alpha w14:val="57000"/>
+            </w14:srgbClr>
+          </w14:shadow>
+          <w14:textOutline w14:w="0" w14:cap="flat" w14:cmpd="sng" w14:algn="ctr">
+            <w14:noFill/>
+            <w14:prstDash w14:val="solid"/>
+            <w14:round/>
+          </w14:textOutline>
+        </w:rPr>
+        <w:t xml:space="preserve"> (code complet)</w:t>
+      </w:r>
+    </w:p>
+    <w:p>
+      <w:pPr>
         <w:rPr>
           <w:color w:val="FF0000"/>
         </w:rPr>
-        <w:t>Incrémentation des variables Temps</w:t>
-      </w:r>
-    </w:p>
-    <w:p>
-      <w:pPr>
-        <w:rPr>
-          <w:color w:val="FF0000"/>
-        </w:rPr>
-      </w:pPr>
-      <w:r>
-        <w:rPr>
-          <w:color w:val="FF0000"/>
-        </w:rPr>
-        <w:t xml:space="preserve">Le main fais appel au différent sous programmes </w:t>
-      </w:r>
-      <w:proofErr w:type="spellStart"/>
-      <w:r>
-        <w:rPr>
-          <w:color w:val="FF0000"/>
-        </w:rPr>
-        <w:t>em_</w:t>
-      </w:r>
-      <w:proofErr w:type="gramStart"/>
-      <w:r>
-        <w:rPr>
-          <w:color w:val="FF0000"/>
-        </w:rPr>
-        <w:t>tick</w:t>
-      </w:r>
-      <w:proofErr w:type="spellEnd"/>
-      <w:r>
-        <w:rPr>
-          <w:color w:val="FF0000"/>
-        </w:rPr>
-        <w:t>(</w:t>
-      </w:r>
-      <w:proofErr w:type="gramEnd"/>
-      <w:r>
-        <w:rPr>
-          <w:color w:val="FF0000"/>
-        </w:rPr>
-        <w:t>) « </w:t>
-      </w:r>
-      <w:proofErr w:type="spellStart"/>
-      <w:r>
-        <w:rPr>
-          <w:color w:val="FF0000"/>
-        </w:rPr>
-        <w:t>envent</w:t>
-      </w:r>
-      <w:proofErr w:type="spellEnd"/>
-      <w:r>
-        <w:rPr>
-          <w:color w:val="FF0000"/>
-        </w:rPr>
-        <w:t xml:space="preserve"> manager », </w:t>
-      </w:r>
-      <w:proofErr w:type="spellStart"/>
-      <w:r>
-        <w:rPr>
-          <w:color w:val="FF0000"/>
-        </w:rPr>
-        <w:t>sw_tick</w:t>
-      </w:r>
-      <w:proofErr w:type="spellEnd"/>
-      <w:r>
-        <w:rPr>
-          <w:color w:val="FF0000"/>
-        </w:rPr>
-        <w:t>() « </w:t>
-      </w:r>
-      <w:proofErr w:type="spellStart"/>
-      <w:r>
-        <w:rPr>
-          <w:color w:val="FF0000"/>
-        </w:rPr>
-        <w:t>stopwatch</w:t>
-      </w:r>
-      <w:proofErr w:type="spellEnd"/>
-      <w:r>
-        <w:rPr>
-          <w:color w:val="FF0000"/>
-        </w:rPr>
-        <w:t xml:space="preserve"> », </w:t>
-      </w:r>
-      <w:proofErr w:type="spellStart"/>
-      <w:r>
-        <w:rPr>
-          <w:color w:val="FF0000"/>
-        </w:rPr>
-        <w:t>clk_tick</w:t>
-      </w:r>
-      <w:proofErr w:type="spellEnd"/>
-      <w:r>
-        <w:rPr>
-          <w:color w:val="FF0000"/>
-        </w:rPr>
-        <w:t xml:space="preserve">() « display manager. </w:t>
-      </w:r>
-    </w:p>
-    <w:p>
-      <w:pPr>
-        <w:rPr>
-          <w:color w:val="FF0000"/>
-        </w:rPr>
-      </w:pPr>
-      <w:proofErr w:type="spellStart"/>
-      <w:r>
-        <w:rPr>
-          <w:color w:val="FF0000"/>
-        </w:rPr>
-        <w:t>Clk_</w:t>
-      </w:r>
-      <w:proofErr w:type="gramStart"/>
-      <w:r>
-        <w:rPr>
-          <w:color w:val="FF0000"/>
-        </w:rPr>
-        <w:t>tick</w:t>
-      </w:r>
-      <w:proofErr w:type="spellEnd"/>
-      <w:r>
-        <w:rPr>
-          <w:color w:val="FF0000"/>
-        </w:rPr>
-        <w:t>(</w:t>
-      </w:r>
-      <w:proofErr w:type="gramEnd"/>
-      <w:r>
-        <w:rPr>
-          <w:color w:val="FF0000"/>
-        </w:rPr>
-        <w:t>) :</w:t>
-      </w:r>
-    </w:p>
-    <w:p>
-      <w:r>
-        <w:t>PROGRAMME EVENTMANAGER</w:t>
-      </w:r>
-    </w:p>
-    <w:p/>
-    <w:p>
-      <w:pPr>
-        <w:pStyle w:val="Heading2"/>
-      </w:pPr>
-      <w:proofErr w:type="spellStart"/>
-      <w:r>
-        <w:t>Clock</w:t>
-      </w:r>
-      <w:proofErr w:type="spellEnd"/>
-      <w:r>
-        <w:t> :</w:t>
-      </w:r>
-    </w:p>
-    <w:p/>
-    <w:p>
-      <w:r>
-        <w:t>Il contient les valeurs de l’horloge et les incrémentes à chaque appel de la f</w:t>
-      </w:r>
-      <w:r>
-        <w:t xml:space="preserve">onction. Des </w:t>
-      </w:r>
-      <w:proofErr w:type="spellStart"/>
-      <w:r>
-        <w:t>leds</w:t>
-      </w:r>
-      <w:proofErr w:type="spellEnd"/>
-      <w:r>
-        <w:t xml:space="preserve"> sont allumée à</w:t>
-      </w:r>
-      <w:r>
-        <w:t xml:space="preserve"> chaque incrémentation affins</w:t>
-      </w:r>
-      <w:r>
-        <w:t xml:space="preserve"> de vérifier son</w:t>
-      </w:r>
-      <w:r>
-        <w:t xml:space="preserve"> bon fonctionnement. Il contient aussi le mode de synchronisation</w:t>
-      </w:r>
-      <w:r>
-        <w:t xml:space="preserve"> avec le PC (il permet à l’utilisateur de changer la valeur de l’heur).</w:t>
-      </w:r>
-      <w:r>
-        <w:t xml:space="preserve"> Dans le mode synchronisation le programme vérifie que l’utilisateur ne rentre pas de valeurs impo</w:t>
-      </w:r>
-      <w:r>
-        <w:t>s</w:t>
-      </w:r>
-      <w:r>
-        <w:t>sibles.</w:t>
-      </w:r>
-    </w:p>
-    <w:p>
-      <w:r>
-        <w:t>PROGRAMME CLOCK</w:t>
-      </w:r>
-    </w:p>
-    <w:p>
-      <w:pPr>
-        <w:pStyle w:val="Heading2"/>
-      </w:pPr>
-      <w:proofErr w:type="spellStart"/>
-      <w:r>
-        <w:t>Stopwatch</w:t>
-      </w:r>
-      <w:proofErr w:type="spellEnd"/>
-    </w:p>
-    <w:p/>
-    <w:p>
-      <w:r>
-        <w:t xml:space="preserve">Partie qui contient le chronomètre. Il contient les mêmes fonctions que le </w:t>
-      </w:r>
-      <w:proofErr w:type="spellStart"/>
-      <w:r>
-        <w:t>clock</w:t>
-      </w:r>
-      <w:proofErr w:type="spellEnd"/>
-      <w:r>
-        <w:t xml:space="preserve"> à la différence qu’il n’est pas modifiable avec le PC.</w:t>
-      </w:r>
-      <w:r>
-        <w:t xml:space="preserve"> Des fonctions de remise zéro et stop/</w:t>
-      </w:r>
-      <w:proofErr w:type="spellStart"/>
-      <w:r>
-        <w:t>start</w:t>
-      </w:r>
-      <w:proofErr w:type="spellEnd"/>
-      <w:r>
-        <w:t xml:space="preserve"> sont ajoutée.</w:t>
-      </w:r>
-      <w:r>
-        <w:t xml:space="preserve"> Des </w:t>
-      </w:r>
-      <w:proofErr w:type="spellStart"/>
-      <w:r>
-        <w:t>leds</w:t>
-      </w:r>
-      <w:proofErr w:type="spellEnd"/>
-      <w:r>
-        <w:t xml:space="preserve"> permet</w:t>
-      </w:r>
-      <w:r>
-        <w:t>tent</w:t>
-      </w:r>
-      <w:r>
-        <w:t xml:space="preserve"> aussi la vérification du fonctionnement du comptage de </w:t>
-      </w:r>
-      <w:r>
-        <w:t>millisecondes</w:t>
-      </w:r>
-      <w:r>
-        <w:t>.</w:t>
-      </w:r>
-    </w:p>
-    <w:p>
-      <w:r>
-        <w:t>PROGRAMME STOPWATCH</w:t>
-      </w:r>
-    </w:p>
-    <w:p>
-      <w:pPr>
-        <w:pStyle w:val="Heading2"/>
-      </w:pPr>
-      <w:r>
-        <w:t>Tools :</w:t>
-      </w:r>
-    </w:p>
-    <w:p/>
-    <w:p>
-      <w:r>
-        <w:t xml:space="preserve">Il converti les valeurs reçus en ascii en valeurs affichables sur le LCD et en séparent les dizaines et les unités le tout enregistré dans un tableau. </w:t>
-      </w:r>
-      <w:r>
-        <w:t xml:space="preserve">Il renvoie le tableau à l’appelant. Soit </w:t>
-      </w:r>
-      <w:proofErr w:type="spellStart"/>
-      <w:r>
-        <w:t>Clock</w:t>
-      </w:r>
-      <w:proofErr w:type="spellEnd"/>
-      <w:r>
-        <w:t xml:space="preserve"> soit </w:t>
-      </w:r>
-      <w:proofErr w:type="spellStart"/>
-      <w:r>
-        <w:t>stopwatch</w:t>
-      </w:r>
-      <w:proofErr w:type="spellEnd"/>
-      <w:r>
-        <w:t xml:space="preserve">. </w:t>
-      </w:r>
-    </w:p>
-    <w:p>
-      <w:r>
-        <w:t>PROGRAMME TOOLS</w:t>
-      </w:r>
-    </w:p>
-    <w:p>
-      <w:pPr>
-        <w:pStyle w:val="Heading2"/>
-      </w:pPr>
-      <w:proofErr w:type="spellStart"/>
-      <w:r>
-        <w:t>Displaymanager</w:t>
-      </w:r>
-      <w:proofErr w:type="spellEnd"/>
-    </w:p>
-    <w:p/>
-    <w:p>
-      <w:r>
-        <w:t>Fonctionnalité</w:t>
-      </w:r>
-    </w:p>
-    <w:p>
-      <w:r>
-        <w:t>DISPLAYMANAGER</w:t>
-      </w:r>
-    </w:p>
-    <w:p/>
-    <w:p>
-      <w:pPr>
-        <w:pStyle w:val="Heading2"/>
-      </w:pPr>
-      <w:r>
-        <w:t>Anti-rebond</w:t>
-      </w:r>
-    </w:p>
-    <w:p>
-      <w:bookmarkStart w:id="0" w:name="_GoBack"/>
-      <w:bookmarkEnd w:id="0"/>
-    </w:p>
-    <w:p>
-      <w:r>
-        <w:t xml:space="preserve">Les anti-rebonds </w:t>
-      </w:r>
-      <w:r>
-        <w:t>ce trouve dans tous les sous programmes appelé par L’</w:t>
-      </w:r>
-      <w:proofErr w:type="spellStart"/>
-      <w:r>
-        <w:t>Eventmanager</w:t>
-      </w:r>
-      <w:proofErr w:type="spellEnd"/>
-      <w:r>
-        <w:t>. Ils fonctionnent</w:t>
-      </w:r>
-      <w:r>
-        <w:t xml:space="preserve"> avec des variables incrémentés dans chaque fonction « .c » à l’appel des interruptions </w:t>
-      </w:r>
-      <w:proofErr w:type="spellStart"/>
-      <w:r>
-        <w:t>timer</w:t>
-      </w:r>
-      <w:proofErr w:type="spellEnd"/>
-      <w:r>
-        <w:t>.</w:t>
-      </w:r>
-    </w:p>
-    <w:p/>
-    <w:p>
-      <w:r>
-        <w:t>PROGRAMME ANTI-REBOND</w:t>
-      </w:r>
-    </w:p>
-    <w:p/>
-    <w:p/>
-    <w:p/>
-    <w:p>
-      <w:r>
-        <w:br w:type="page"/>
-      </w:r>
-    </w:p>
-    <w:p>
-      <w:pPr>
-        <w:pStyle w:val="Heading2"/>
-      </w:pPr>
-      <w:r>
-        <w:lastRenderedPageBreak/>
-        <w:t>Annexe :</w:t>
-      </w:r>
-    </w:p>
-    <w:p>
-      <w:pPr>
-        <w:rPr>
-          <w:color w:val="FF0000"/>
-        </w:rPr>
-      </w:pPr>
-      <w:r>
-        <w:rPr>
-          <w:color w:val="FF0000"/>
-        </w:rPr>
-        <w:t>Code complet </w:t>
-      </w:r>
+      </w:pPr>
     </w:p>
     <w:sectPr>
       <w:headerReference w:type="default" r:id="rId8"/>
@@ -942,7 +1417,13 @@
       <w:rPr>
         <w:lang w:val="en-US"/>
       </w:rPr>
-      <w:t>14.06.2013</w:t>
+      <w:t>21</w:t>
+    </w:r>
+    <w:r>
+      <w:rPr>
+        <w:lang w:val="en-US"/>
+      </w:rPr>
+      <w:t>.06.2013</w:t>
     </w:r>
     <w:r>
       <w:ptab w:relativeTo="margin" w:alignment="center" w:leader="none"/>
@@ -975,20 +1456,7 @@
         <w:lang w:val="en-US"/>
       </w:rPr>
       <w:tab/>
-    </w:r>
-    <w:proofErr w:type="spellStart"/>
-    <w:r>
-      <w:rPr>
-        <w:lang w:val="en-US"/>
-      </w:rPr>
-      <w:t>Lichard</w:t>
-    </w:r>
-    <w:proofErr w:type="spellEnd"/>
-    <w:r>
-      <w:rPr>
-        <w:lang w:val="en-US"/>
-      </w:rPr>
-      <w:t xml:space="preserve"> Peter</w:t>
+      <w:t>Lichard Peter</w:t>
     </w:r>
   </w:p>
 </w:ftr>
@@ -1088,6 +1556,544 @@
 <file path=word/numbering.xml><?xml version="1.0" encoding="utf-8"?>
 <w:numbering xmlns:wpc="http://schemas.microsoft.com/office/word/2010/wordprocessingCanvas" xmlns:mc="http://schemas.openxmlformats.org/markup-compatibility/2006" xmlns:o="urn:schemas-microsoft-com:office:office" xmlns:r="http://schemas.openxmlformats.org/officeDocument/2006/relationships" xmlns:m="http://schemas.openxmlformats.org/officeDocument/2006/math" xmlns:v="urn:schemas-microsoft-com:vml" xmlns:wp14="http://schemas.microsoft.com/office/word/2010/wordprocessingDrawing" xmlns:wp="http://schemas.openxmlformats.org/drawingml/2006/wordprocessingDrawing" xmlns:w10="urn:schemas-microsoft-com:office:word" xmlns:w="http://schemas.openxmlformats.org/wordprocessingml/2006/main" xmlns:w14="http://schemas.microsoft.com/office/word/2010/wordml" xmlns:w15="http://schemas.microsoft.com/office/word/2012/wordml" xmlns:wpg="http://schemas.microsoft.com/office/word/2010/wordprocessingGroup" xmlns:wpi="http://schemas.microsoft.com/office/word/2010/wordprocessingInk" xmlns:wne="http://schemas.microsoft.com/office/word/2006/wordml" xmlns:wps="http://schemas.microsoft.com/office/word/2010/wordprocessingShape" mc:Ignorable="w14 w15 wp14">
   <w:abstractNum w:abstractNumId="0">
+    <w:nsid w:val="02536154"/>
+    <w:multiLevelType w:val="hybridMultilevel"/>
+    <w:tmpl w:val="37680D24"/>
+    <w:lvl w:ilvl="0" w:tplc="040C0001">
+      <w:start w:val="1"/>
+      <w:numFmt w:val="bullet"/>
+      <w:lvlText w:val=""/>
+      <w:lvlJc w:val="left"/>
+      <w:pPr>
+        <w:ind w:left="720" w:hanging="360"/>
+      </w:pPr>
+      <w:rPr>
+        <w:rFonts w:ascii="Symbol" w:hAnsi="Symbol" w:hint="default"/>
+      </w:rPr>
+    </w:lvl>
+    <w:lvl w:ilvl="1" w:tplc="040C0003" w:tentative="1">
+      <w:start w:val="1"/>
+      <w:numFmt w:val="bullet"/>
+      <w:lvlText w:val="o"/>
+      <w:lvlJc w:val="left"/>
+      <w:pPr>
+        <w:ind w:left="1440" w:hanging="360"/>
+      </w:pPr>
+      <w:rPr>
+        <w:rFonts w:ascii="Courier New" w:hAnsi="Courier New" w:cs="Courier New" w:hint="default"/>
+      </w:rPr>
+    </w:lvl>
+    <w:lvl w:ilvl="2" w:tplc="040C0005" w:tentative="1">
+      <w:start w:val="1"/>
+      <w:numFmt w:val="bullet"/>
+      <w:lvlText w:val=""/>
+      <w:lvlJc w:val="left"/>
+      <w:pPr>
+        <w:ind w:left="2160" w:hanging="360"/>
+      </w:pPr>
+      <w:rPr>
+        <w:rFonts w:ascii="Wingdings" w:hAnsi="Wingdings" w:hint="default"/>
+      </w:rPr>
+    </w:lvl>
+    <w:lvl w:ilvl="3" w:tplc="040C0001" w:tentative="1">
+      <w:start w:val="1"/>
+      <w:numFmt w:val="bullet"/>
+      <w:lvlText w:val=""/>
+      <w:lvlJc w:val="left"/>
+      <w:pPr>
+        <w:ind w:left="2880" w:hanging="360"/>
+      </w:pPr>
+      <w:rPr>
+        <w:rFonts w:ascii="Symbol" w:hAnsi="Symbol" w:hint="default"/>
+      </w:rPr>
+    </w:lvl>
+    <w:lvl w:ilvl="4" w:tplc="040C0003" w:tentative="1">
+      <w:start w:val="1"/>
+      <w:numFmt w:val="bullet"/>
+      <w:lvlText w:val="o"/>
+      <w:lvlJc w:val="left"/>
+      <w:pPr>
+        <w:ind w:left="3600" w:hanging="360"/>
+      </w:pPr>
+      <w:rPr>
+        <w:rFonts w:ascii="Courier New" w:hAnsi="Courier New" w:cs="Courier New" w:hint="default"/>
+      </w:rPr>
+    </w:lvl>
+    <w:lvl w:ilvl="5" w:tplc="040C0005" w:tentative="1">
+      <w:start w:val="1"/>
+      <w:numFmt w:val="bullet"/>
+      <w:lvlText w:val=""/>
+      <w:lvlJc w:val="left"/>
+      <w:pPr>
+        <w:ind w:left="4320" w:hanging="360"/>
+      </w:pPr>
+      <w:rPr>
+        <w:rFonts w:ascii="Wingdings" w:hAnsi="Wingdings" w:hint="default"/>
+      </w:rPr>
+    </w:lvl>
+    <w:lvl w:ilvl="6" w:tplc="040C0001" w:tentative="1">
+      <w:start w:val="1"/>
+      <w:numFmt w:val="bullet"/>
+      <w:lvlText w:val=""/>
+      <w:lvlJc w:val="left"/>
+      <w:pPr>
+        <w:ind w:left="5040" w:hanging="360"/>
+      </w:pPr>
+      <w:rPr>
+        <w:rFonts w:ascii="Symbol" w:hAnsi="Symbol" w:hint="default"/>
+      </w:rPr>
+    </w:lvl>
+    <w:lvl w:ilvl="7" w:tplc="040C0003" w:tentative="1">
+      <w:start w:val="1"/>
+      <w:numFmt w:val="bullet"/>
+      <w:lvlText w:val="o"/>
+      <w:lvlJc w:val="left"/>
+      <w:pPr>
+        <w:ind w:left="5760" w:hanging="360"/>
+      </w:pPr>
+      <w:rPr>
+        <w:rFonts w:ascii="Courier New" w:hAnsi="Courier New" w:cs="Courier New" w:hint="default"/>
+      </w:rPr>
+    </w:lvl>
+    <w:lvl w:ilvl="8" w:tplc="040C0005" w:tentative="1">
+      <w:start w:val="1"/>
+      <w:numFmt w:val="bullet"/>
+      <w:lvlText w:val=""/>
+      <w:lvlJc w:val="left"/>
+      <w:pPr>
+        <w:ind w:left="6480" w:hanging="360"/>
+      </w:pPr>
+      <w:rPr>
+        <w:rFonts w:ascii="Wingdings" w:hAnsi="Wingdings" w:hint="default"/>
+      </w:rPr>
+    </w:lvl>
+  </w:abstractNum>
+  <w:abstractNum w:abstractNumId="1">
+    <w:nsid w:val="04B428BE"/>
+    <w:multiLevelType w:val="hybridMultilevel"/>
+    <w:tmpl w:val="91087E30"/>
+    <w:lvl w:ilvl="0" w:tplc="040C000F">
+      <w:start w:val="1"/>
+      <w:numFmt w:val="decimal"/>
+      <w:lvlText w:val="%1."/>
+      <w:lvlJc w:val="left"/>
+      <w:pPr>
+        <w:ind w:left="720" w:hanging="360"/>
+      </w:pPr>
+    </w:lvl>
+    <w:lvl w:ilvl="1" w:tplc="040C0019" w:tentative="1">
+      <w:start w:val="1"/>
+      <w:numFmt w:val="lowerLetter"/>
+      <w:lvlText w:val="%2."/>
+      <w:lvlJc w:val="left"/>
+      <w:pPr>
+        <w:ind w:left="1440" w:hanging="360"/>
+      </w:pPr>
+    </w:lvl>
+    <w:lvl w:ilvl="2" w:tplc="040C001B" w:tentative="1">
+      <w:start w:val="1"/>
+      <w:numFmt w:val="lowerRoman"/>
+      <w:lvlText w:val="%3."/>
+      <w:lvlJc w:val="right"/>
+      <w:pPr>
+        <w:ind w:left="2160" w:hanging="180"/>
+      </w:pPr>
+    </w:lvl>
+    <w:lvl w:ilvl="3" w:tplc="040C000F" w:tentative="1">
+      <w:start w:val="1"/>
+      <w:numFmt w:val="decimal"/>
+      <w:lvlText w:val="%4."/>
+      <w:lvlJc w:val="left"/>
+      <w:pPr>
+        <w:ind w:left="2880" w:hanging="360"/>
+      </w:pPr>
+    </w:lvl>
+    <w:lvl w:ilvl="4" w:tplc="040C0019" w:tentative="1">
+      <w:start w:val="1"/>
+      <w:numFmt w:val="lowerLetter"/>
+      <w:lvlText w:val="%5."/>
+      <w:lvlJc w:val="left"/>
+      <w:pPr>
+        <w:ind w:left="3600" w:hanging="360"/>
+      </w:pPr>
+    </w:lvl>
+    <w:lvl w:ilvl="5" w:tplc="040C001B" w:tentative="1">
+      <w:start w:val="1"/>
+      <w:numFmt w:val="lowerRoman"/>
+      <w:lvlText w:val="%6."/>
+      <w:lvlJc w:val="right"/>
+      <w:pPr>
+        <w:ind w:left="4320" w:hanging="180"/>
+      </w:pPr>
+    </w:lvl>
+    <w:lvl w:ilvl="6" w:tplc="040C000F" w:tentative="1">
+      <w:start w:val="1"/>
+      <w:numFmt w:val="decimal"/>
+      <w:lvlText w:val="%7."/>
+      <w:lvlJc w:val="left"/>
+      <w:pPr>
+        <w:ind w:left="5040" w:hanging="360"/>
+      </w:pPr>
+    </w:lvl>
+    <w:lvl w:ilvl="7" w:tplc="040C0019" w:tentative="1">
+      <w:start w:val="1"/>
+      <w:numFmt w:val="lowerLetter"/>
+      <w:lvlText w:val="%8."/>
+      <w:lvlJc w:val="left"/>
+      <w:pPr>
+        <w:ind w:left="5760" w:hanging="360"/>
+      </w:pPr>
+    </w:lvl>
+    <w:lvl w:ilvl="8" w:tplc="040C001B" w:tentative="1">
+      <w:start w:val="1"/>
+      <w:numFmt w:val="lowerRoman"/>
+      <w:lvlText w:val="%9."/>
+      <w:lvlJc w:val="right"/>
+      <w:pPr>
+        <w:ind w:left="6480" w:hanging="180"/>
+      </w:pPr>
+    </w:lvl>
+  </w:abstractNum>
+  <w:abstractNum w:abstractNumId="2">
+    <w:nsid w:val="17E303D6"/>
+    <w:multiLevelType w:val="hybridMultilevel"/>
+    <w:tmpl w:val="A37AEFC4"/>
+    <w:lvl w:ilvl="0" w:tplc="040C0001">
+      <w:start w:val="1"/>
+      <w:numFmt w:val="bullet"/>
+      <w:lvlText w:val=""/>
+      <w:lvlJc w:val="left"/>
+      <w:pPr>
+        <w:ind w:left="720" w:hanging="360"/>
+      </w:pPr>
+      <w:rPr>
+        <w:rFonts w:ascii="Symbol" w:hAnsi="Symbol" w:hint="default"/>
+      </w:rPr>
+    </w:lvl>
+    <w:lvl w:ilvl="1" w:tplc="040C0003" w:tentative="1">
+      <w:start w:val="1"/>
+      <w:numFmt w:val="bullet"/>
+      <w:lvlText w:val="o"/>
+      <w:lvlJc w:val="left"/>
+      <w:pPr>
+        <w:ind w:left="1440" w:hanging="360"/>
+      </w:pPr>
+      <w:rPr>
+        <w:rFonts w:ascii="Courier New" w:hAnsi="Courier New" w:cs="Courier New" w:hint="default"/>
+      </w:rPr>
+    </w:lvl>
+    <w:lvl w:ilvl="2" w:tplc="040C0005" w:tentative="1">
+      <w:start w:val="1"/>
+      <w:numFmt w:val="bullet"/>
+      <w:lvlText w:val=""/>
+      <w:lvlJc w:val="left"/>
+      <w:pPr>
+        <w:ind w:left="2160" w:hanging="360"/>
+      </w:pPr>
+      <w:rPr>
+        <w:rFonts w:ascii="Wingdings" w:hAnsi="Wingdings" w:hint="default"/>
+      </w:rPr>
+    </w:lvl>
+    <w:lvl w:ilvl="3" w:tplc="040C0001" w:tentative="1">
+      <w:start w:val="1"/>
+      <w:numFmt w:val="bullet"/>
+      <w:lvlText w:val=""/>
+      <w:lvlJc w:val="left"/>
+      <w:pPr>
+        <w:ind w:left="2880" w:hanging="360"/>
+      </w:pPr>
+      <w:rPr>
+        <w:rFonts w:ascii="Symbol" w:hAnsi="Symbol" w:hint="default"/>
+      </w:rPr>
+    </w:lvl>
+    <w:lvl w:ilvl="4" w:tplc="040C0003" w:tentative="1">
+      <w:start w:val="1"/>
+      <w:numFmt w:val="bullet"/>
+      <w:lvlText w:val="o"/>
+      <w:lvlJc w:val="left"/>
+      <w:pPr>
+        <w:ind w:left="3600" w:hanging="360"/>
+      </w:pPr>
+      <w:rPr>
+        <w:rFonts w:ascii="Courier New" w:hAnsi="Courier New" w:cs="Courier New" w:hint="default"/>
+      </w:rPr>
+    </w:lvl>
+    <w:lvl w:ilvl="5" w:tplc="040C0005" w:tentative="1">
+      <w:start w:val="1"/>
+      <w:numFmt w:val="bullet"/>
+      <w:lvlText w:val=""/>
+      <w:lvlJc w:val="left"/>
+      <w:pPr>
+        <w:ind w:left="4320" w:hanging="360"/>
+      </w:pPr>
+      <w:rPr>
+        <w:rFonts w:ascii="Wingdings" w:hAnsi="Wingdings" w:hint="default"/>
+      </w:rPr>
+    </w:lvl>
+    <w:lvl w:ilvl="6" w:tplc="040C0001" w:tentative="1">
+      <w:start w:val="1"/>
+      <w:numFmt w:val="bullet"/>
+      <w:lvlText w:val=""/>
+      <w:lvlJc w:val="left"/>
+      <w:pPr>
+        <w:ind w:left="5040" w:hanging="360"/>
+      </w:pPr>
+      <w:rPr>
+        <w:rFonts w:ascii="Symbol" w:hAnsi="Symbol" w:hint="default"/>
+      </w:rPr>
+    </w:lvl>
+    <w:lvl w:ilvl="7" w:tplc="040C0003" w:tentative="1">
+      <w:start w:val="1"/>
+      <w:numFmt w:val="bullet"/>
+      <w:lvlText w:val="o"/>
+      <w:lvlJc w:val="left"/>
+      <w:pPr>
+        <w:ind w:left="5760" w:hanging="360"/>
+      </w:pPr>
+      <w:rPr>
+        <w:rFonts w:ascii="Courier New" w:hAnsi="Courier New" w:cs="Courier New" w:hint="default"/>
+      </w:rPr>
+    </w:lvl>
+    <w:lvl w:ilvl="8" w:tplc="040C0005" w:tentative="1">
+      <w:start w:val="1"/>
+      <w:numFmt w:val="bullet"/>
+      <w:lvlText w:val=""/>
+      <w:lvlJc w:val="left"/>
+      <w:pPr>
+        <w:ind w:left="6480" w:hanging="360"/>
+      </w:pPr>
+      <w:rPr>
+        <w:rFonts w:ascii="Wingdings" w:hAnsi="Wingdings" w:hint="default"/>
+      </w:rPr>
+    </w:lvl>
+  </w:abstractNum>
+  <w:abstractNum w:abstractNumId="3">
+    <w:nsid w:val="297C25FD"/>
+    <w:multiLevelType w:val="hybridMultilevel"/>
+    <w:tmpl w:val="22487BB8"/>
+    <w:lvl w:ilvl="0" w:tplc="100C0001">
+      <w:start w:val="1"/>
+      <w:numFmt w:val="bullet"/>
+      <w:lvlText w:val=""/>
+      <w:lvlJc w:val="left"/>
+      <w:pPr>
+        <w:ind w:left="720" w:hanging="360"/>
+      </w:pPr>
+      <w:rPr>
+        <w:rFonts w:ascii="Symbol" w:hAnsi="Symbol" w:hint="default"/>
+      </w:rPr>
+    </w:lvl>
+    <w:lvl w:ilvl="1" w:tplc="100C0003" w:tentative="1">
+      <w:start w:val="1"/>
+      <w:numFmt w:val="bullet"/>
+      <w:lvlText w:val="o"/>
+      <w:lvlJc w:val="left"/>
+      <w:pPr>
+        <w:ind w:left="1440" w:hanging="360"/>
+      </w:pPr>
+      <w:rPr>
+        <w:rFonts w:ascii="Courier New" w:hAnsi="Courier New" w:cs="Courier New" w:hint="default"/>
+      </w:rPr>
+    </w:lvl>
+    <w:lvl w:ilvl="2" w:tplc="100C0005" w:tentative="1">
+      <w:start w:val="1"/>
+      <w:numFmt w:val="bullet"/>
+      <w:lvlText w:val=""/>
+      <w:lvlJc w:val="left"/>
+      <w:pPr>
+        <w:ind w:left="2160" w:hanging="360"/>
+      </w:pPr>
+      <w:rPr>
+        <w:rFonts w:ascii="Wingdings" w:hAnsi="Wingdings" w:hint="default"/>
+      </w:rPr>
+    </w:lvl>
+    <w:lvl w:ilvl="3" w:tplc="100C0001" w:tentative="1">
+      <w:start w:val="1"/>
+      <w:numFmt w:val="bullet"/>
+      <w:lvlText w:val=""/>
+      <w:lvlJc w:val="left"/>
+      <w:pPr>
+        <w:ind w:left="2880" w:hanging="360"/>
+      </w:pPr>
+      <w:rPr>
+        <w:rFonts w:ascii="Symbol" w:hAnsi="Symbol" w:hint="default"/>
+      </w:rPr>
+    </w:lvl>
+    <w:lvl w:ilvl="4" w:tplc="100C0003" w:tentative="1">
+      <w:start w:val="1"/>
+      <w:numFmt w:val="bullet"/>
+      <w:lvlText w:val="o"/>
+      <w:lvlJc w:val="left"/>
+      <w:pPr>
+        <w:ind w:left="3600" w:hanging="360"/>
+      </w:pPr>
+      <w:rPr>
+        <w:rFonts w:ascii="Courier New" w:hAnsi="Courier New" w:cs="Courier New" w:hint="default"/>
+      </w:rPr>
+    </w:lvl>
+    <w:lvl w:ilvl="5" w:tplc="100C0005" w:tentative="1">
+      <w:start w:val="1"/>
+      <w:numFmt w:val="bullet"/>
+      <w:lvlText w:val=""/>
+      <w:lvlJc w:val="left"/>
+      <w:pPr>
+        <w:ind w:left="4320" w:hanging="360"/>
+      </w:pPr>
+      <w:rPr>
+        <w:rFonts w:ascii="Wingdings" w:hAnsi="Wingdings" w:hint="default"/>
+      </w:rPr>
+    </w:lvl>
+    <w:lvl w:ilvl="6" w:tplc="100C0001" w:tentative="1">
+      <w:start w:val="1"/>
+      <w:numFmt w:val="bullet"/>
+      <w:lvlText w:val=""/>
+      <w:lvlJc w:val="left"/>
+      <w:pPr>
+        <w:ind w:left="5040" w:hanging="360"/>
+      </w:pPr>
+      <w:rPr>
+        <w:rFonts w:ascii="Symbol" w:hAnsi="Symbol" w:hint="default"/>
+      </w:rPr>
+    </w:lvl>
+    <w:lvl w:ilvl="7" w:tplc="100C0003" w:tentative="1">
+      <w:start w:val="1"/>
+      <w:numFmt w:val="bullet"/>
+      <w:lvlText w:val="o"/>
+      <w:lvlJc w:val="left"/>
+      <w:pPr>
+        <w:ind w:left="5760" w:hanging="360"/>
+      </w:pPr>
+      <w:rPr>
+        <w:rFonts w:ascii="Courier New" w:hAnsi="Courier New" w:cs="Courier New" w:hint="default"/>
+      </w:rPr>
+    </w:lvl>
+    <w:lvl w:ilvl="8" w:tplc="100C0005" w:tentative="1">
+      <w:start w:val="1"/>
+      <w:numFmt w:val="bullet"/>
+      <w:lvlText w:val=""/>
+      <w:lvlJc w:val="left"/>
+      <w:pPr>
+        <w:ind w:left="6480" w:hanging="360"/>
+      </w:pPr>
+      <w:rPr>
+        <w:rFonts w:ascii="Wingdings" w:hAnsi="Wingdings" w:hint="default"/>
+      </w:rPr>
+    </w:lvl>
+  </w:abstractNum>
+  <w:abstractNum w:abstractNumId="4">
+    <w:nsid w:val="3D5F26DD"/>
+    <w:multiLevelType w:val="hybridMultilevel"/>
+    <w:tmpl w:val="3A82FC4A"/>
+    <w:lvl w:ilvl="0" w:tplc="040C0001">
+      <w:start w:val="1"/>
+      <w:numFmt w:val="bullet"/>
+      <w:lvlText w:val=""/>
+      <w:lvlJc w:val="left"/>
+      <w:pPr>
+        <w:ind w:left="1440" w:hanging="360"/>
+      </w:pPr>
+      <w:rPr>
+        <w:rFonts w:ascii="Symbol" w:hAnsi="Symbol" w:hint="default"/>
+      </w:rPr>
+    </w:lvl>
+    <w:lvl w:ilvl="1" w:tplc="040C0003" w:tentative="1">
+      <w:start w:val="1"/>
+      <w:numFmt w:val="bullet"/>
+      <w:lvlText w:val="o"/>
+      <w:lvlJc w:val="left"/>
+      <w:pPr>
+        <w:ind w:left="2160" w:hanging="360"/>
+      </w:pPr>
+      <w:rPr>
+        <w:rFonts w:ascii="Courier New" w:hAnsi="Courier New" w:cs="Courier New" w:hint="default"/>
+      </w:rPr>
+    </w:lvl>
+    <w:lvl w:ilvl="2" w:tplc="040C0005" w:tentative="1">
+      <w:start w:val="1"/>
+      <w:numFmt w:val="bullet"/>
+      <w:lvlText w:val=""/>
+      <w:lvlJc w:val="left"/>
+      <w:pPr>
+        <w:ind w:left="2880" w:hanging="360"/>
+      </w:pPr>
+      <w:rPr>
+        <w:rFonts w:ascii="Wingdings" w:hAnsi="Wingdings" w:hint="default"/>
+      </w:rPr>
+    </w:lvl>
+    <w:lvl w:ilvl="3" w:tplc="040C0001" w:tentative="1">
+      <w:start w:val="1"/>
+      <w:numFmt w:val="bullet"/>
+      <w:lvlText w:val=""/>
+      <w:lvlJc w:val="left"/>
+      <w:pPr>
+        <w:ind w:left="3600" w:hanging="360"/>
+      </w:pPr>
+      <w:rPr>
+        <w:rFonts w:ascii="Symbol" w:hAnsi="Symbol" w:hint="default"/>
+      </w:rPr>
+    </w:lvl>
+    <w:lvl w:ilvl="4" w:tplc="040C0003" w:tentative="1">
+      <w:start w:val="1"/>
+      <w:numFmt w:val="bullet"/>
+      <w:lvlText w:val="o"/>
+      <w:lvlJc w:val="left"/>
+      <w:pPr>
+        <w:ind w:left="4320" w:hanging="360"/>
+      </w:pPr>
+      <w:rPr>
+        <w:rFonts w:ascii="Courier New" w:hAnsi="Courier New" w:cs="Courier New" w:hint="default"/>
+      </w:rPr>
+    </w:lvl>
+    <w:lvl w:ilvl="5" w:tplc="040C0005" w:tentative="1">
+      <w:start w:val="1"/>
+      <w:numFmt w:val="bullet"/>
+      <w:lvlText w:val=""/>
+      <w:lvlJc w:val="left"/>
+      <w:pPr>
+        <w:ind w:left="5040" w:hanging="360"/>
+      </w:pPr>
+      <w:rPr>
+        <w:rFonts w:ascii="Wingdings" w:hAnsi="Wingdings" w:hint="default"/>
+      </w:rPr>
+    </w:lvl>
+    <w:lvl w:ilvl="6" w:tplc="040C0001" w:tentative="1">
+      <w:start w:val="1"/>
+      <w:numFmt w:val="bullet"/>
+      <w:lvlText w:val=""/>
+      <w:lvlJc w:val="left"/>
+      <w:pPr>
+        <w:ind w:left="5760" w:hanging="360"/>
+      </w:pPr>
+      <w:rPr>
+        <w:rFonts w:ascii="Symbol" w:hAnsi="Symbol" w:hint="default"/>
+      </w:rPr>
+    </w:lvl>
+    <w:lvl w:ilvl="7" w:tplc="040C0003" w:tentative="1">
+      <w:start w:val="1"/>
+      <w:numFmt w:val="bullet"/>
+      <w:lvlText w:val="o"/>
+      <w:lvlJc w:val="left"/>
+      <w:pPr>
+        <w:ind w:left="6480" w:hanging="360"/>
+      </w:pPr>
+      <w:rPr>
+        <w:rFonts w:ascii="Courier New" w:hAnsi="Courier New" w:cs="Courier New" w:hint="default"/>
+      </w:rPr>
+    </w:lvl>
+    <w:lvl w:ilvl="8" w:tplc="040C0005" w:tentative="1">
+      <w:start w:val="1"/>
+      <w:numFmt w:val="bullet"/>
+      <w:lvlText w:val=""/>
+      <w:lvlJc w:val="left"/>
+      <w:pPr>
+        <w:ind w:left="7200" w:hanging="360"/>
+      </w:pPr>
+      <w:rPr>
+        <w:rFonts w:ascii="Wingdings" w:hAnsi="Wingdings" w:hint="default"/>
+      </w:rPr>
+    </w:lvl>
+  </w:abstractNum>
+  <w:abstractNum w:abstractNumId="5">
     <w:nsid w:val="45621122"/>
     <w:multiLevelType w:val="hybridMultilevel"/>
     <w:tmpl w:val="A9D49D32"/>
@@ -1201,7 +2207,22 @@
     </w:lvl>
   </w:abstractNum>
   <w:num w:numId="1">
+    <w:abstractNumId w:val="5"/>
+  </w:num>
+  <w:num w:numId="2">
+    <w:abstractNumId w:val="1"/>
+  </w:num>
+  <w:num w:numId="3">
+    <w:abstractNumId w:val="4"/>
+  </w:num>
+  <w:num w:numId="4">
     <w:abstractNumId w:val="0"/>
+  </w:num>
+  <w:num w:numId="5">
+    <w:abstractNumId w:val="2"/>
+  </w:num>
+  <w:num w:numId="6">
+    <w:abstractNumId w:val="3"/>
   </w:num>
 </w:numbering>
 </file>
@@ -1832,6 +2853,55 @@
       <w:szCs w:val="24"/>
     </w:rPr>
   </w:style>
+  <w:style w:type="paragraph" w:styleId="Caption">
+    <w:name w:val="caption"/>
+    <w:basedOn w:val="Normal"/>
+    <w:next w:val="Normal"/>
+    <w:uiPriority w:val="35"/>
+    <w:unhideWhenUsed/>
+    <w:qFormat/>
+    <w:rsid w:val="008A5637"/>
+    <w:pPr>
+      <w:spacing w:after="200" w:line="240" w:lineRule="auto"/>
+    </w:pPr>
+    <w:rPr>
+      <w:i/>
+      <w:iCs/>
+      <w:color w:val="44546A" w:themeColor="text2"/>
+      <w:sz w:val="18"/>
+      <w:szCs w:val="18"/>
+    </w:rPr>
+  </w:style>
+  <w:style w:type="paragraph" w:styleId="BalloonText">
+    <w:name w:val="Balloon Text"/>
+    <w:basedOn w:val="Normal"/>
+    <w:link w:val="BalloonTextChar"/>
+    <w:uiPriority w:val="99"/>
+    <w:semiHidden/>
+    <w:unhideWhenUsed/>
+    <w:rsid w:val="00984E6C"/>
+    <w:pPr>
+      <w:spacing w:after="0" w:line="240" w:lineRule="auto"/>
+    </w:pPr>
+    <w:rPr>
+      <w:rFonts w:ascii="Segoe UI" w:hAnsi="Segoe UI" w:cs="Segoe UI"/>
+      <w:sz w:val="18"/>
+      <w:szCs w:val="18"/>
+    </w:rPr>
+  </w:style>
+  <w:style w:type="character" w:customStyle="1" w:styleId="BalloonTextChar">
+    <w:name w:val="Balloon Text Char"/>
+    <w:basedOn w:val="DefaultParagraphFont"/>
+    <w:link w:val="BalloonText"/>
+    <w:uiPriority w:val="99"/>
+    <w:semiHidden/>
+    <w:rsid w:val="00984E6C"/>
+    <w:rPr>
+      <w:rFonts w:ascii="Segoe UI" w:hAnsi="Segoe UI" w:cs="Segoe UI"/>
+      <w:sz w:val="18"/>
+      <w:szCs w:val="18"/>
+    </w:rPr>
+  </w:style>
 </w:styles>
 </file>
 

</xml_diff>